<commit_message>
Conversção de FormInputConfig para function e componente; criação de componentes separados paras as listas mobile e comum; Criação do método de repetição das listas; Criação do script productsData; Criação do toggle do modal mobile
</commit_message>
<xml_diff>
--- a/tarefas.docx
+++ b/tarefas.docx
@@ -58,6 +58,32 @@
           <w:lang w:val="pt-BR"/>
         </w:rPr>
         <w:t xml:space="preserve"> </w:t>
+      </w:r>
+    </w:p>
+    <w:p>
+      <w:pPr>
+        <w:rPr>
+          <w:lang w:val="pt-BR"/>
+        </w:rPr>
+      </w:pPr>
+      <w:r>
+        <w:rPr>
+          <w:lang w:val="pt-BR"/>
+        </w:rPr>
+        <w:t>*Passar quantidade para state e criar função parar aumentar e diminuir a qtde, assim como alterar o valor total</w:t>
+      </w:r>
+    </w:p>
+    <w:p>
+      <w:pPr>
+        <w:rPr>
+          <w:lang w:val="pt-BR"/>
+        </w:rPr>
+      </w:pPr>
+      <w:r>
+        <w:rPr>
+          <w:lang w:val="pt-BR"/>
+        </w:rPr>
+        <w:t>*Criar ordenação, que será passada para os children de FormOutputConfig como props</w:t>
       </w:r>
     </w:p>
     <w:sectPr>
@@ -193,6 +219,7 @@
     <w:lsdException w:name="HTML Sample" w:semiHidden="1" w:unhideWhenUsed="1"/>
     <w:lsdException w:name="HTML Typewriter" w:semiHidden="1" w:unhideWhenUsed="1"/>
     <w:lsdException w:name="HTML Variable" w:semiHidden="1" w:unhideWhenUsed="1"/>
+    <w:lsdException w:name="Normal Table" w:semiHidden="1" w:unhideWhenUsed="1"/>
     <w:lsdException w:name="annotation subject" w:semiHidden="1" w:unhideWhenUsed="1"/>
     <w:lsdException w:name="No List" w:semiHidden="1" w:unhideWhenUsed="1"/>
     <w:lsdException w:name="Outline List 1" w:semiHidden="1" w:unhideWhenUsed="1"/>
@@ -239,8 +266,10 @@
     <w:lsdException w:name="Table Subtle 2" w:semiHidden="1" w:unhideWhenUsed="1"/>
     <w:lsdException w:name="Table Web 1" w:semiHidden="1" w:unhideWhenUsed="1"/>
     <w:lsdException w:name="Table Web 2" w:semiHidden="1" w:unhideWhenUsed="1"/>
+    <w:lsdException w:name="Table Web 3" w:semiHidden="1" w:unhideWhenUsed="1"/>
     <w:lsdException w:name="Balloon Text" w:semiHidden="1" w:unhideWhenUsed="1"/>
     <w:lsdException w:name="Table Grid" w:uiPriority="39"/>
+    <w:lsdException w:name="Table Theme" w:semiHidden="1" w:unhideWhenUsed="1"/>
     <w:lsdException w:name="Placeholder Text" w:semiHidden="1"/>
     <w:lsdException w:name="No Spacing" w:uiPriority="1" w:qFormat="1"/>
     <w:lsdException w:name="Light Shading" w:uiPriority="60"/>

</xml_diff>

<commit_message>
Criação do componente Input e do objeto que o popula; validação dos inputs do form
</commit_message>
<xml_diff>
--- a/tarefas.docx
+++ b/tarefas.docx
@@ -84,6 +84,32 @@
           <w:lang w:val="pt-BR"/>
         </w:rPr>
         <w:t>*Criar ordenação, que será passada para os children de FormOutputConfig como props</w:t>
+      </w:r>
+    </w:p>
+    <w:p>
+      <w:pPr>
+        <w:rPr>
+          <w:lang w:val="pt-BR"/>
+        </w:rPr>
+      </w:pPr>
+      <w:r>
+        <w:rPr>
+          <w:lang w:val="pt-BR"/>
+        </w:rPr>
+        <w:t>*Criar mensagens de erro nos inputs do form</w:t>
+      </w:r>
+    </w:p>
+    <w:p>
+      <w:pPr>
+        <w:rPr>
+          <w:lang w:val="pt-BR"/>
+        </w:rPr>
+      </w:pPr>
+      <w:r>
+        <w:rPr>
+          <w:lang w:val="pt-BR"/>
+        </w:rPr>
+        <w:t>*Desabilitar botão até que o form seja válido</w:t>
       </w:r>
     </w:p>
     <w:sectPr>

</xml_diff>

<commit_message>
Criação de mensagens de erro no form; Desabilitação do botão quando o form não é válido
</commit_message>
<xml_diff>
--- a/tarefas.docx
+++ b/tarefas.docx
@@ -25,7 +25,21 @@
         <w:rPr>
           <w:lang w:val="pt-BR"/>
         </w:rPr>
-        <w:t xml:space="preserve">*Criar seed opcional para testes </w:t>
+        <w:t xml:space="preserve">*Criar </w:t>
+      </w:r>
+      <w:proofErr w:type="spellStart"/>
+      <w:r>
+        <w:rPr>
+          <w:lang w:val="pt-BR"/>
+        </w:rPr>
+        <w:t>seed</w:t>
+      </w:r>
+      <w:proofErr w:type="spellEnd"/>
+      <w:r>
+        <w:rPr>
+          <w:lang w:val="pt-BR"/>
+        </w:rPr>
+        <w:t xml:space="preserve"> opcional para testes </w:t>
       </w:r>
     </w:p>
     <w:p>
@@ -51,7 +65,49 @@
         <w:rPr>
           <w:lang w:val="pt-BR"/>
         </w:rPr>
-        <w:t>*Inserir drag and drop para reordenar lista</w:t>
+        <w:t xml:space="preserve">*Inserir </w:t>
+      </w:r>
+      <w:proofErr w:type="spellStart"/>
+      <w:r>
+        <w:rPr>
+          <w:lang w:val="pt-BR"/>
+        </w:rPr>
+        <w:t>drag</w:t>
+      </w:r>
+      <w:proofErr w:type="spellEnd"/>
+      <w:r>
+        <w:rPr>
+          <w:lang w:val="pt-BR"/>
+        </w:rPr>
+        <w:t xml:space="preserve"> </w:t>
+      </w:r>
+      <w:proofErr w:type="spellStart"/>
+      <w:r>
+        <w:rPr>
+          <w:lang w:val="pt-BR"/>
+        </w:rPr>
+        <w:t>and</w:t>
+      </w:r>
+      <w:proofErr w:type="spellEnd"/>
+      <w:r>
+        <w:rPr>
+          <w:lang w:val="pt-BR"/>
+        </w:rPr>
+        <w:t xml:space="preserve"> </w:t>
+      </w:r>
+      <w:proofErr w:type="spellStart"/>
+      <w:r>
+        <w:rPr>
+          <w:lang w:val="pt-BR"/>
+        </w:rPr>
+        <w:t>drop</w:t>
+      </w:r>
+      <w:proofErr w:type="spellEnd"/>
+      <w:r>
+        <w:rPr>
+          <w:lang w:val="pt-BR"/>
+        </w:rPr>
+        <w:t xml:space="preserve"> para reordenar lista</w:t>
       </w:r>
       <w:r>
         <w:rPr>
@@ -70,7 +126,35 @@
         <w:rPr>
           <w:lang w:val="pt-BR"/>
         </w:rPr>
-        <w:t>*Passar quantidade para state e criar função parar aumentar e diminuir a qtde, assim como alterar o valor total</w:t>
+        <w:t xml:space="preserve">*Passar quantidade para </w:t>
+      </w:r>
+      <w:proofErr w:type="spellStart"/>
+      <w:r>
+        <w:rPr>
+          <w:lang w:val="pt-BR"/>
+        </w:rPr>
+        <w:t>state</w:t>
+      </w:r>
+      <w:proofErr w:type="spellEnd"/>
+      <w:r>
+        <w:rPr>
+          <w:lang w:val="pt-BR"/>
+        </w:rPr>
+        <w:t xml:space="preserve"> e criar função parar aumentar e diminuir a </w:t>
+      </w:r>
+      <w:proofErr w:type="spellStart"/>
+      <w:r>
+        <w:rPr>
+          <w:lang w:val="pt-BR"/>
+        </w:rPr>
+        <w:t>qtde</w:t>
+      </w:r>
+      <w:proofErr w:type="spellEnd"/>
+      <w:r>
+        <w:rPr>
+          <w:lang w:val="pt-BR"/>
+        </w:rPr>
+        <w:t>, assim como alterar o valor total</w:t>
       </w:r>
     </w:p>
     <w:p>
@@ -83,33 +167,98 @@
         <w:rPr>
           <w:lang w:val="pt-BR"/>
         </w:rPr>
-        <w:t>*Criar ordenação, que será passada para os children de FormOutputConfig como props</w:t>
-      </w:r>
+        <w:t xml:space="preserve">*Criar ordenação, que será passada para os </w:t>
+      </w:r>
+      <w:proofErr w:type="spellStart"/>
+      <w:r>
+        <w:rPr>
+          <w:lang w:val="pt-BR"/>
+        </w:rPr>
+        <w:t>children</w:t>
+      </w:r>
+      <w:proofErr w:type="spellEnd"/>
+      <w:r>
+        <w:rPr>
+          <w:lang w:val="pt-BR"/>
+        </w:rPr>
+        <w:t xml:space="preserve"> de </w:t>
+      </w:r>
+      <w:proofErr w:type="spellStart"/>
+      <w:r>
+        <w:rPr>
+          <w:lang w:val="pt-BR"/>
+        </w:rPr>
+        <w:t>FormOutputConfig</w:t>
+      </w:r>
+      <w:proofErr w:type="spellEnd"/>
+      <w:r>
+        <w:rPr>
+          <w:lang w:val="pt-BR"/>
+        </w:rPr>
+        <w:t xml:space="preserve"> como </w:t>
+      </w:r>
+      <w:proofErr w:type="spellStart"/>
+      <w:r>
+        <w:rPr>
+          <w:lang w:val="pt-BR"/>
+        </w:rPr>
+        <w:t>props</w:t>
+      </w:r>
+      <w:proofErr w:type="spellEnd"/>
     </w:p>
     <w:p>
       <w:pPr>
         <w:rPr>
+          <w:color w:val="00B0F0"/>
           <w:lang w:val="pt-BR"/>
         </w:rPr>
       </w:pPr>
       <w:r>
         <w:rPr>
-          <w:lang w:val="pt-BR"/>
-        </w:rPr>
-        <w:t>*Criar mensagens de erro nos inputs do form</w:t>
-      </w:r>
+          <w:color w:val="00B0F0"/>
+          <w:lang w:val="pt-BR"/>
+        </w:rPr>
+        <w:t xml:space="preserve">*Criar mensagens de erro nos inputs do </w:t>
+      </w:r>
+      <w:proofErr w:type="spellStart"/>
+      <w:r>
+        <w:rPr>
+          <w:color w:val="00B0F0"/>
+          <w:lang w:val="pt-BR"/>
+        </w:rPr>
+        <w:t>form</w:t>
+      </w:r>
+      <w:proofErr w:type="spellEnd"/>
     </w:p>
     <w:p>
       <w:pPr>
         <w:rPr>
+          <w:color w:val="00B0F0"/>
           <w:lang w:val="pt-BR"/>
         </w:rPr>
       </w:pPr>
       <w:r>
         <w:rPr>
-          <w:lang w:val="pt-BR"/>
-        </w:rPr>
-        <w:t>*Desabilitar botão até que o form seja válido</w:t>
+          <w:color w:val="00B0F0"/>
+          <w:lang w:val="pt-BR"/>
+        </w:rPr>
+        <w:t xml:space="preserve">*Desabilitar botão até que o </w:t>
+      </w:r>
+      <w:proofErr w:type="spellStart"/>
+      <w:r>
+        <w:rPr>
+          <w:color w:val="00B0F0"/>
+          <w:lang w:val="pt-BR"/>
+        </w:rPr>
+        <w:t>form</w:t>
+      </w:r>
+      <w:proofErr w:type="spellEnd"/>
+      <w:r>
+        <w:rPr>
+          <w:color w:val="00B0F0"/>
+          <w:lang w:val="pt-BR"/>
+        </w:rPr>
+        <w:t xml:space="preserve"> seja válido</w:t>
       </w:r>
     </w:p>
     <w:sectPr>

</xml_diff>

<commit_message>
Inserção de formulário no storage e configuração para que as funcionalidades respeitem a regra de negócios
</commit_message>
<xml_diff>
--- a/tarefas.docx
+++ b/tarefas.docx
@@ -25,21 +25,7 @@
         <w:rPr>
           <w:lang w:val="pt-BR"/>
         </w:rPr>
-        <w:t xml:space="preserve">*Criar </w:t>
-      </w:r>
-      <w:proofErr w:type="spellStart"/>
-      <w:r>
-        <w:rPr>
-          <w:lang w:val="pt-BR"/>
-        </w:rPr>
-        <w:t>seed</w:t>
-      </w:r>
-      <w:proofErr w:type="spellEnd"/>
-      <w:r>
-        <w:rPr>
-          <w:lang w:val="pt-BR"/>
-        </w:rPr>
-        <w:t xml:space="preserve"> opcional para testes </w:t>
+        <w:t xml:space="preserve">*Criar seed opcional para testes </w:t>
       </w:r>
     </w:p>
     <w:p>
@@ -65,146 +51,74 @@
         <w:rPr>
           <w:lang w:val="pt-BR"/>
         </w:rPr>
-        <w:t xml:space="preserve">*Inserir </w:t>
-      </w:r>
-      <w:proofErr w:type="spellStart"/>
-      <w:r>
-        <w:rPr>
-          <w:lang w:val="pt-BR"/>
-        </w:rPr>
-        <w:t>drag</w:t>
-      </w:r>
-      <w:proofErr w:type="spellEnd"/>
+        <w:t>*Inserir drag and drop para reordenar lista</w:t>
+      </w:r>
       <w:r>
         <w:rPr>
           <w:lang w:val="pt-BR"/>
         </w:rPr>
         <w:t xml:space="preserve"> </w:t>
       </w:r>
-      <w:proofErr w:type="spellStart"/>
-      <w:r>
-        <w:rPr>
-          <w:lang w:val="pt-BR"/>
-        </w:rPr>
-        <w:t>and</w:t>
-      </w:r>
-      <w:proofErr w:type="spellEnd"/>
-      <w:r>
-        <w:rPr>
-          <w:lang w:val="pt-BR"/>
-        </w:rPr>
-        <w:t xml:space="preserve"> </w:t>
-      </w:r>
-      <w:proofErr w:type="spellStart"/>
-      <w:r>
-        <w:rPr>
-          <w:lang w:val="pt-BR"/>
-        </w:rPr>
-        <w:t>drop</w:t>
-      </w:r>
-      <w:proofErr w:type="spellEnd"/>
-      <w:r>
-        <w:rPr>
-          <w:lang w:val="pt-BR"/>
-        </w:rPr>
-        <w:t xml:space="preserve"> para reordenar lista</w:t>
-      </w:r>
-      <w:r>
-        <w:rPr>
-          <w:lang w:val="pt-BR"/>
-        </w:rPr>
-        <w:t xml:space="preserve"> </w:t>
-      </w:r>
-    </w:p>
-    <w:p>
-      <w:pPr>
-        <w:rPr>
-          <w:lang w:val="pt-BR"/>
-        </w:rPr>
-      </w:pPr>
-      <w:r>
-        <w:rPr>
-          <w:lang w:val="pt-BR"/>
-        </w:rPr>
-        <w:t xml:space="preserve">*Passar quantidade para </w:t>
-      </w:r>
-      <w:proofErr w:type="spellStart"/>
-      <w:r>
-        <w:rPr>
-          <w:lang w:val="pt-BR"/>
-        </w:rPr>
-        <w:t>state</w:t>
-      </w:r>
-      <w:proofErr w:type="spellEnd"/>
-      <w:r>
-        <w:rPr>
-          <w:lang w:val="pt-BR"/>
-        </w:rPr>
-        <w:t xml:space="preserve"> e criar função parar aumentar e diminuir a </w:t>
-      </w:r>
-      <w:proofErr w:type="spellStart"/>
-      <w:r>
-        <w:rPr>
-          <w:lang w:val="pt-BR"/>
-        </w:rPr>
-        <w:t>qtde</w:t>
-      </w:r>
-      <w:proofErr w:type="spellEnd"/>
-      <w:r>
-        <w:rPr>
-          <w:lang w:val="pt-BR"/>
-        </w:rPr>
-        <w:t>, assim como alterar o valor total</w:t>
-      </w:r>
-    </w:p>
-    <w:p>
-      <w:pPr>
-        <w:rPr>
-          <w:lang w:val="pt-BR"/>
-        </w:rPr>
-      </w:pPr>
-      <w:r>
-        <w:rPr>
-          <w:lang w:val="pt-BR"/>
-        </w:rPr>
-        <w:t xml:space="preserve">*Criar ordenação, que será passada para os </w:t>
-      </w:r>
-      <w:proofErr w:type="spellStart"/>
-      <w:r>
-        <w:rPr>
-          <w:lang w:val="pt-BR"/>
-        </w:rPr>
-        <w:t>children</w:t>
-      </w:r>
-      <w:proofErr w:type="spellEnd"/>
-      <w:r>
-        <w:rPr>
-          <w:lang w:val="pt-BR"/>
-        </w:rPr>
-        <w:t xml:space="preserve"> de </w:t>
-      </w:r>
-      <w:proofErr w:type="spellStart"/>
-      <w:r>
-        <w:rPr>
-          <w:lang w:val="pt-BR"/>
-        </w:rPr>
-        <w:t>FormOutputConfig</w:t>
-      </w:r>
-      <w:proofErr w:type="spellEnd"/>
-      <w:r>
-        <w:rPr>
-          <w:lang w:val="pt-BR"/>
-        </w:rPr>
-        <w:t xml:space="preserve"> como </w:t>
-      </w:r>
-      <w:proofErr w:type="spellStart"/>
-      <w:r>
-        <w:rPr>
-          <w:lang w:val="pt-BR"/>
-        </w:rPr>
-        <w:t>props</w:t>
-      </w:r>
-      <w:proofErr w:type="spellEnd"/>
+    </w:p>
+    <w:p>
+      <w:pPr>
+        <w:rPr>
+          <w:lang w:val="pt-BR"/>
+        </w:rPr>
+      </w:pPr>
+      <w:r>
+        <w:rPr>
+          <w:lang w:val="pt-BR"/>
+        </w:rPr>
+        <w:t>*Passar quantidade para state e criar função parar aumentar e diminuir a qtde, assim como alterar o valor total</w:t>
+      </w:r>
+    </w:p>
+    <w:p>
+      <w:pPr>
+        <w:rPr>
+          <w:lang w:val="pt-BR"/>
+        </w:rPr>
+      </w:pPr>
+      <w:r>
+        <w:rPr>
+          <w:lang w:val="pt-BR"/>
+        </w:rPr>
+        <w:t>*Criar ordenação, que será passada para os children de FormOutputConfig como props</w:t>
+      </w:r>
+    </w:p>
+    <w:p>
+      <w:pPr>
+        <w:rPr>
+          <w:lang w:val="pt-BR"/>
+        </w:rPr>
+      </w:pPr>
+      <w:r>
+        <w:rPr>
+          <w:lang w:val="pt-BR"/>
+        </w:rPr>
+        <w:t>*Enviar objeto do produto para o localStorage</w:t>
+      </w:r>
+    </w:p>
+    <w:p>
+      <w:pPr>
+        <w:rPr>
+          <w:lang w:val="pt-BR"/>
+        </w:rPr>
+      </w:pPr>
+      <w:r>
+        <w:rPr>
+          <w:lang w:val="pt-BR"/>
+        </w:rPr>
+        <w:t>*Limpar form após submissão</w:t>
+      </w:r>
+    </w:p>
+    <w:p>
+      <w:r>
+        <w:t>*checar unexpected use of c</w:t>
+      </w:r>
+      <w:r>
+        <w:t>omma operator no reduce</w:t>
+      </w:r>
     </w:p>
     <w:p>
       <w:pPr>
@@ -218,47 +132,22 @@
           <w:color w:val="00B0F0"/>
           <w:lang w:val="pt-BR"/>
         </w:rPr>
-        <w:t xml:space="preserve">*Criar mensagens de erro nos inputs do </w:t>
-      </w:r>
-      <w:proofErr w:type="spellStart"/>
-      <w:r>
+        <w:t>*Criar mensagens de erro nos inputs do form</w:t>
+      </w:r>
+    </w:p>
+    <w:p>
+      <w:pPr>
         <w:rPr>
           <w:color w:val="00B0F0"/>
           <w:lang w:val="pt-BR"/>
         </w:rPr>
-        <w:t>form</w:t>
-      </w:r>
-      <w:proofErr w:type="spellEnd"/>
-    </w:p>
-    <w:p>
-      <w:pPr>
+      </w:pPr>
+      <w:r>
         <w:rPr>
           <w:color w:val="00B0F0"/>
           <w:lang w:val="pt-BR"/>
         </w:rPr>
-      </w:pPr>
-      <w:r>
-        <w:rPr>
-          <w:color w:val="00B0F0"/>
-          <w:lang w:val="pt-BR"/>
-        </w:rPr>
-        <w:t xml:space="preserve">*Desabilitar botão até que o </w:t>
-      </w:r>
-      <w:proofErr w:type="spellStart"/>
-      <w:r>
-        <w:rPr>
-          <w:color w:val="00B0F0"/>
-          <w:lang w:val="pt-BR"/>
-        </w:rPr>
-        <w:t>form</w:t>
-      </w:r>
-      <w:proofErr w:type="spellEnd"/>
-      <w:r>
-        <w:rPr>
-          <w:color w:val="00B0F0"/>
-          <w:lang w:val="pt-BR"/>
-        </w:rPr>
-        <w:t xml:space="preserve"> seja válido</w:t>
+        <w:t>*Desabilitar botão até que o form seja válido</w:t>
       </w:r>
     </w:p>
     <w:sectPr>

</xml_diff>

<commit_message>
Instalação do Redux; Criação do fetch da lista e impressão
</commit_message>
<xml_diff>
--- a/tarefas.docx
+++ b/tarefas.docx
@@ -25,7 +25,21 @@
         <w:rPr>
           <w:lang w:val="pt-BR"/>
         </w:rPr>
-        <w:t xml:space="preserve">*Criar seed opcional para testes </w:t>
+        <w:t xml:space="preserve">*Criar </w:t>
+      </w:r>
+      <w:proofErr w:type="spellStart"/>
+      <w:r>
+        <w:rPr>
+          <w:lang w:val="pt-BR"/>
+        </w:rPr>
+        <w:t>seed</w:t>
+      </w:r>
+      <w:proofErr w:type="spellEnd"/>
+      <w:r>
+        <w:rPr>
+          <w:lang w:val="pt-BR"/>
+        </w:rPr>
+        <w:t xml:space="preserve"> opcional para testes </w:t>
       </w:r>
     </w:p>
     <w:p>
@@ -51,70 +65,209 @@
         <w:rPr>
           <w:lang w:val="pt-BR"/>
         </w:rPr>
-        <w:t>*Inserir drag and drop para reordenar lista</w:t>
-      </w:r>
+        <w:t xml:space="preserve">*Inserir </w:t>
+      </w:r>
+      <w:proofErr w:type="spellStart"/>
+      <w:r>
+        <w:rPr>
+          <w:lang w:val="pt-BR"/>
+        </w:rPr>
+        <w:t>drag</w:t>
+      </w:r>
+      <w:proofErr w:type="spellEnd"/>
       <w:r>
         <w:rPr>
           <w:lang w:val="pt-BR"/>
         </w:rPr>
         <w:t xml:space="preserve"> </w:t>
       </w:r>
-    </w:p>
-    <w:p>
-      <w:pPr>
-        <w:rPr>
-          <w:lang w:val="pt-BR"/>
-        </w:rPr>
-      </w:pPr>
-      <w:r>
-        <w:rPr>
-          <w:lang w:val="pt-BR"/>
-        </w:rPr>
-        <w:t>*Passar quantidade para state e criar função parar aumentar e diminuir a qtde, assim como alterar o valor total</w:t>
-      </w:r>
-    </w:p>
-    <w:p>
-      <w:pPr>
-        <w:rPr>
-          <w:lang w:val="pt-BR"/>
-        </w:rPr>
-      </w:pPr>
-      <w:r>
-        <w:rPr>
-          <w:lang w:val="pt-BR"/>
-        </w:rPr>
-        <w:t>*Criar ordenação, que será passada para os children de FormOutputConfig como props</w:t>
-      </w:r>
-    </w:p>
-    <w:p>
-      <w:pPr>
-        <w:rPr>
-          <w:lang w:val="pt-BR"/>
-        </w:rPr>
-      </w:pPr>
-      <w:r>
-        <w:rPr>
-          <w:lang w:val="pt-BR"/>
-        </w:rPr>
-        <w:t>*Enviar objeto do produto para o localStorage</w:t>
-      </w:r>
-    </w:p>
-    <w:p>
-      <w:pPr>
-        <w:rPr>
-          <w:lang w:val="pt-BR"/>
-        </w:rPr>
-      </w:pPr>
-      <w:r>
-        <w:rPr>
-          <w:lang w:val="pt-BR"/>
-        </w:rPr>
-        <w:t>*Limpar form após submissão</w:t>
-      </w:r>
-    </w:p>
-    <w:p>
-      <w:r>
-        <w:t>*checar unexpected use of c</w:t>
+      <w:proofErr w:type="spellStart"/>
+      <w:r>
+        <w:rPr>
+          <w:lang w:val="pt-BR"/>
+        </w:rPr>
+        <w:t>and</w:t>
+      </w:r>
+      <w:proofErr w:type="spellEnd"/>
+      <w:r>
+        <w:rPr>
+          <w:lang w:val="pt-BR"/>
+        </w:rPr>
+        <w:t xml:space="preserve"> </w:t>
+      </w:r>
+      <w:proofErr w:type="spellStart"/>
+      <w:r>
+        <w:rPr>
+          <w:lang w:val="pt-BR"/>
+        </w:rPr>
+        <w:t>drop</w:t>
+      </w:r>
+      <w:proofErr w:type="spellEnd"/>
+      <w:r>
+        <w:rPr>
+          <w:lang w:val="pt-BR"/>
+        </w:rPr>
+        <w:t xml:space="preserve"> para reordenar lista</w:t>
+      </w:r>
+      <w:r>
+        <w:rPr>
+          <w:lang w:val="pt-BR"/>
+        </w:rPr>
+        <w:t xml:space="preserve"> </w:t>
+      </w:r>
+    </w:p>
+    <w:p>
+      <w:pPr>
+        <w:rPr>
+          <w:lang w:val="pt-BR"/>
+        </w:rPr>
+      </w:pPr>
+      <w:r>
+        <w:rPr>
+          <w:lang w:val="pt-BR"/>
+        </w:rPr>
+        <w:t xml:space="preserve">*Passar quantidade para </w:t>
+      </w:r>
+      <w:proofErr w:type="spellStart"/>
+      <w:r>
+        <w:rPr>
+          <w:lang w:val="pt-BR"/>
+        </w:rPr>
+        <w:t>state</w:t>
+      </w:r>
+      <w:proofErr w:type="spellEnd"/>
+      <w:r>
+        <w:rPr>
+          <w:lang w:val="pt-BR"/>
+        </w:rPr>
+        <w:t xml:space="preserve"> e criar função parar aumentar e diminuir a </w:t>
+      </w:r>
+      <w:proofErr w:type="spellStart"/>
+      <w:r>
+        <w:rPr>
+          <w:lang w:val="pt-BR"/>
+        </w:rPr>
+        <w:t>qtde</w:t>
+      </w:r>
+      <w:proofErr w:type="spellEnd"/>
+      <w:r>
+        <w:rPr>
+          <w:lang w:val="pt-BR"/>
+        </w:rPr>
+        <w:t>, assim como alterar o valor total</w:t>
+      </w:r>
+    </w:p>
+    <w:p>
+      <w:pPr>
+        <w:rPr>
+          <w:lang w:val="pt-BR"/>
+        </w:rPr>
+      </w:pPr>
+      <w:r>
+        <w:rPr>
+          <w:lang w:val="pt-BR"/>
+        </w:rPr>
+        <w:t xml:space="preserve">*Criar ordenação, que será passada para os </w:t>
+      </w:r>
+      <w:proofErr w:type="spellStart"/>
+      <w:r>
+        <w:rPr>
+          <w:lang w:val="pt-BR"/>
+        </w:rPr>
+        <w:t>children</w:t>
+      </w:r>
+      <w:proofErr w:type="spellEnd"/>
+      <w:r>
+        <w:rPr>
+          <w:lang w:val="pt-BR"/>
+        </w:rPr>
+        <w:t xml:space="preserve"> de </w:t>
+      </w:r>
+      <w:proofErr w:type="spellStart"/>
+      <w:r>
+        <w:rPr>
+          <w:lang w:val="pt-BR"/>
+        </w:rPr>
+        <w:t>FormOutputConfig</w:t>
+      </w:r>
+      <w:proofErr w:type="spellEnd"/>
+      <w:r>
+        <w:rPr>
+          <w:lang w:val="pt-BR"/>
+        </w:rPr>
+        <w:t xml:space="preserve"> como </w:t>
+      </w:r>
+      <w:proofErr w:type="spellStart"/>
+      <w:r>
+        <w:rPr>
+          <w:lang w:val="pt-BR"/>
+        </w:rPr>
+        <w:t>props</w:t>
+      </w:r>
+      <w:proofErr w:type="spellEnd"/>
+    </w:p>
+    <w:p>
+      <w:pPr>
+        <w:rPr>
+          <w:color w:val="00B0F0"/>
+          <w:lang w:val="pt-BR"/>
+        </w:rPr>
+      </w:pPr>
+      <w:r>
+        <w:rPr>
+          <w:color w:val="00B0F0"/>
+          <w:lang w:val="pt-BR"/>
+        </w:rPr>
+        <w:t xml:space="preserve">*Enviar objeto do produto para o </w:t>
+      </w:r>
+      <w:proofErr w:type="spellStart"/>
+      <w:r>
+        <w:rPr>
+          <w:color w:val="00B0F0"/>
+          <w:lang w:val="pt-BR"/>
+        </w:rPr>
+        <w:t>localStorage</w:t>
+      </w:r>
+      <w:proofErr w:type="spellEnd"/>
+    </w:p>
+    <w:p>
+      <w:pPr>
+        <w:rPr>
+          <w:lang w:val="pt-BR"/>
+        </w:rPr>
+      </w:pPr>
+      <w:r>
+        <w:rPr>
+          <w:lang w:val="pt-BR"/>
+        </w:rPr>
+        <w:t xml:space="preserve">*Limpar </w:t>
+      </w:r>
+      <w:proofErr w:type="spellStart"/>
+      <w:r>
+        <w:rPr>
+          <w:lang w:val="pt-BR"/>
+        </w:rPr>
+        <w:t>form</w:t>
+      </w:r>
+      <w:proofErr w:type="spellEnd"/>
+      <w:r>
+        <w:rPr>
+          <w:lang w:val="pt-BR"/>
+        </w:rPr>
+        <w:t xml:space="preserve"> após submissão</w:t>
+      </w:r>
+    </w:p>
+    <w:p>
+      <w:r>
+        <w:t>*</w:t>
+      </w:r>
+      <w:proofErr w:type="spellStart"/>
+      <w:r>
+        <w:t>checar</w:t>
+      </w:r>
+      <w:proofErr w:type="spellEnd"/>
+      <w:r>
+        <w:t xml:space="preserve"> unexpected use of c</w:t>
       </w:r>
       <w:r>
         <w:t>omma operator no reduce</w:t>
@@ -123,6 +276,51 @@
     <w:p>
       <w:pPr>
         <w:rPr>
+          <w:lang w:val="pt-BR"/>
+        </w:rPr>
+      </w:pPr>
+      <w:r>
+        <w:rPr>
+          <w:lang w:val="pt-BR"/>
+        </w:rPr>
+        <w:t>*Inserir possibilidade de excluir p</w:t>
+      </w:r>
+      <w:r>
+        <w:rPr>
+          <w:lang w:val="pt-BR"/>
+        </w:rPr>
+        <w:t>roduto</w:t>
+      </w:r>
+    </w:p>
+    <w:p>
+      <w:pPr>
+        <w:rPr>
+          <w:lang w:val="pt-BR"/>
+        </w:rPr>
+      </w:pPr>
+      <w:r>
+        <w:rPr>
+          <w:lang w:val="pt-BR"/>
+        </w:rPr>
+        <w:t>*Inserir método para controlar a quantidade</w:t>
+      </w:r>
+    </w:p>
+    <w:p>
+      <w:pPr>
+        <w:rPr>
+          <w:lang w:val="pt-BR"/>
+        </w:rPr>
+      </w:pPr>
+      <w:r>
+        <w:rPr>
+          <w:lang w:val="pt-BR"/>
+        </w:rPr>
+        <w:t xml:space="preserve">*Inserir método para ordenar lista </w:t>
+      </w:r>
+    </w:p>
+    <w:p>
+      <w:pPr>
+        <w:rPr>
           <w:color w:val="00B0F0"/>
           <w:lang w:val="pt-BR"/>
         </w:rPr>
@@ -132,22 +330,47 @@
           <w:color w:val="00B0F0"/>
           <w:lang w:val="pt-BR"/>
         </w:rPr>
-        <w:t>*Criar mensagens de erro nos inputs do form</w:t>
-      </w:r>
-    </w:p>
-    <w:p>
-      <w:pPr>
+        <w:t xml:space="preserve">*Criar mensagens de erro nos inputs do </w:t>
+      </w:r>
+      <w:proofErr w:type="spellStart"/>
+      <w:r>
         <w:rPr>
           <w:color w:val="00B0F0"/>
           <w:lang w:val="pt-BR"/>
         </w:rPr>
-      </w:pPr>
-      <w:r>
+        <w:t>form</w:t>
+      </w:r>
+      <w:proofErr w:type="spellEnd"/>
+    </w:p>
+    <w:p>
+      <w:pPr>
         <w:rPr>
           <w:color w:val="00B0F0"/>
           <w:lang w:val="pt-BR"/>
         </w:rPr>
-        <w:t>*Desabilitar botão até que o form seja válido</w:t>
+      </w:pPr>
+      <w:r>
+        <w:rPr>
+          <w:color w:val="00B0F0"/>
+          <w:lang w:val="pt-BR"/>
+        </w:rPr>
+        <w:t xml:space="preserve">*Desabilitar botão até que o </w:t>
+      </w:r>
+      <w:proofErr w:type="spellStart"/>
+      <w:r>
+        <w:rPr>
+          <w:color w:val="00B0F0"/>
+          <w:lang w:val="pt-BR"/>
+        </w:rPr>
+        <w:t>form</w:t>
+      </w:r>
+      <w:proofErr w:type="spellEnd"/>
+      <w:r>
+        <w:rPr>
+          <w:color w:val="00B0F0"/>
+          <w:lang w:val="pt-BR"/>
+        </w:rPr>
+        <w:t xml:space="preserve"> seja válido</w:t>
       </w:r>
     </w:p>
     <w:sectPr>

</xml_diff>

<commit_message>
Instalação do redux-thunk; Transmissão do fetch para action creators
</commit_message>
<xml_diff>
--- a/tarefas.docx
+++ b/tarefas.docx
@@ -25,21 +25,7 @@
         <w:rPr>
           <w:lang w:val="pt-BR"/>
         </w:rPr>
-        <w:t xml:space="preserve">*Criar </w:t>
-      </w:r>
-      <w:proofErr w:type="spellStart"/>
-      <w:r>
-        <w:rPr>
-          <w:lang w:val="pt-BR"/>
-        </w:rPr>
-        <w:t>seed</w:t>
-      </w:r>
-      <w:proofErr w:type="spellEnd"/>
-      <w:r>
-        <w:rPr>
-          <w:lang w:val="pt-BR"/>
-        </w:rPr>
-        <w:t xml:space="preserve"> opcional para testes </w:t>
+        <w:t xml:space="preserve">*Criar seed opcional para testes </w:t>
       </w:r>
     </w:p>
     <w:p>
@@ -65,146 +51,40 @@
         <w:rPr>
           <w:lang w:val="pt-BR"/>
         </w:rPr>
-        <w:t xml:space="preserve">*Inserir </w:t>
-      </w:r>
-      <w:proofErr w:type="spellStart"/>
-      <w:r>
-        <w:rPr>
-          <w:lang w:val="pt-BR"/>
-        </w:rPr>
-        <w:t>drag</w:t>
-      </w:r>
-      <w:proofErr w:type="spellEnd"/>
+        <w:t>*Inserir drag and drop para reordenar lista</w:t>
+      </w:r>
       <w:r>
         <w:rPr>
           <w:lang w:val="pt-BR"/>
         </w:rPr>
         <w:t xml:space="preserve"> </w:t>
       </w:r>
-      <w:proofErr w:type="spellStart"/>
-      <w:r>
-        <w:rPr>
-          <w:lang w:val="pt-BR"/>
-        </w:rPr>
-        <w:t>and</w:t>
-      </w:r>
-      <w:proofErr w:type="spellEnd"/>
-      <w:r>
-        <w:rPr>
-          <w:lang w:val="pt-BR"/>
-        </w:rPr>
-        <w:t xml:space="preserve"> </w:t>
-      </w:r>
-      <w:proofErr w:type="spellStart"/>
-      <w:r>
-        <w:rPr>
-          <w:lang w:val="pt-BR"/>
-        </w:rPr>
-        <w:t>drop</w:t>
-      </w:r>
-      <w:proofErr w:type="spellEnd"/>
-      <w:r>
-        <w:rPr>
-          <w:lang w:val="pt-BR"/>
-        </w:rPr>
-        <w:t xml:space="preserve"> para reordenar lista</w:t>
-      </w:r>
-      <w:r>
-        <w:rPr>
-          <w:lang w:val="pt-BR"/>
-        </w:rPr>
-        <w:t xml:space="preserve"> </w:t>
-      </w:r>
-    </w:p>
-    <w:p>
-      <w:pPr>
-        <w:rPr>
-          <w:lang w:val="pt-BR"/>
-        </w:rPr>
-      </w:pPr>
-      <w:r>
-        <w:rPr>
-          <w:lang w:val="pt-BR"/>
-        </w:rPr>
-        <w:t xml:space="preserve">*Passar quantidade para </w:t>
-      </w:r>
-      <w:proofErr w:type="spellStart"/>
-      <w:r>
-        <w:rPr>
-          <w:lang w:val="pt-BR"/>
-        </w:rPr>
-        <w:t>state</w:t>
-      </w:r>
-      <w:proofErr w:type="spellEnd"/>
-      <w:r>
-        <w:rPr>
-          <w:lang w:val="pt-BR"/>
-        </w:rPr>
-        <w:t xml:space="preserve"> e criar função parar aumentar e diminuir a </w:t>
-      </w:r>
-      <w:proofErr w:type="spellStart"/>
-      <w:r>
-        <w:rPr>
-          <w:lang w:val="pt-BR"/>
-        </w:rPr>
-        <w:t>qtde</w:t>
-      </w:r>
-      <w:proofErr w:type="spellEnd"/>
-      <w:r>
-        <w:rPr>
-          <w:lang w:val="pt-BR"/>
-        </w:rPr>
-        <w:t>, assim como alterar o valor total</w:t>
-      </w:r>
-    </w:p>
-    <w:p>
-      <w:pPr>
-        <w:rPr>
-          <w:lang w:val="pt-BR"/>
-        </w:rPr>
-      </w:pPr>
-      <w:r>
-        <w:rPr>
-          <w:lang w:val="pt-BR"/>
-        </w:rPr>
-        <w:t xml:space="preserve">*Criar ordenação, que será passada para os </w:t>
-      </w:r>
-      <w:proofErr w:type="spellStart"/>
-      <w:r>
-        <w:rPr>
-          <w:lang w:val="pt-BR"/>
-        </w:rPr>
-        <w:t>children</w:t>
-      </w:r>
-      <w:proofErr w:type="spellEnd"/>
-      <w:r>
-        <w:rPr>
-          <w:lang w:val="pt-BR"/>
-        </w:rPr>
-        <w:t xml:space="preserve"> de </w:t>
-      </w:r>
-      <w:proofErr w:type="spellStart"/>
-      <w:r>
-        <w:rPr>
-          <w:lang w:val="pt-BR"/>
-        </w:rPr>
-        <w:t>FormOutputConfig</w:t>
-      </w:r>
-      <w:proofErr w:type="spellEnd"/>
-      <w:r>
-        <w:rPr>
-          <w:lang w:val="pt-BR"/>
-        </w:rPr>
-        <w:t xml:space="preserve"> como </w:t>
-      </w:r>
-      <w:proofErr w:type="spellStart"/>
-      <w:r>
-        <w:rPr>
-          <w:lang w:val="pt-BR"/>
-        </w:rPr>
-        <w:t>props</w:t>
-      </w:r>
-      <w:proofErr w:type="spellEnd"/>
+    </w:p>
+    <w:p>
+      <w:pPr>
+        <w:rPr>
+          <w:lang w:val="pt-BR"/>
+        </w:rPr>
+      </w:pPr>
+      <w:r>
+        <w:rPr>
+          <w:lang w:val="pt-BR"/>
+        </w:rPr>
+        <w:t>*Passar quantidade para state e criar função parar aumentar e diminuir a qtde, assim como alterar o valor total</w:t>
+      </w:r>
+    </w:p>
+    <w:p>
+      <w:pPr>
+        <w:rPr>
+          <w:lang w:val="pt-BR"/>
+        </w:rPr>
+      </w:pPr>
+      <w:r>
+        <w:rPr>
+          <w:lang w:val="pt-BR"/>
+        </w:rPr>
+        <w:t>*Criar ordenação, que será passada para os children de FormOutputConfig como props</w:t>
+      </w:r>
     </w:p>
     <w:p>
       <w:pPr>
@@ -218,104 +98,168 @@
           <w:color w:val="00B0F0"/>
           <w:lang w:val="pt-BR"/>
         </w:rPr>
-        <w:t xml:space="preserve">*Enviar objeto do produto para o </w:t>
-      </w:r>
-      <w:proofErr w:type="spellStart"/>
-      <w:r>
+        <w:t>*Enviar objeto do produto para o localStorage</w:t>
+      </w:r>
+    </w:p>
+    <w:p>
+      <w:pPr>
+        <w:rPr>
+          <w:lang w:val="pt-BR"/>
+        </w:rPr>
+      </w:pPr>
+      <w:r>
+        <w:rPr>
+          <w:lang w:val="pt-BR"/>
+        </w:rPr>
+        <w:t>*Limpar form após submissão</w:t>
+      </w:r>
+    </w:p>
+    <w:p>
+      <w:r>
+        <w:t>*checar unexpected use of c</w:t>
+      </w:r>
+      <w:r>
+        <w:t>omma operator no reduce</w:t>
+      </w:r>
+    </w:p>
+    <w:p>
+      <w:pPr>
+        <w:rPr>
+          <w:lang w:val="pt-BR"/>
+        </w:rPr>
+      </w:pPr>
+      <w:r>
+        <w:rPr>
+          <w:lang w:val="pt-BR"/>
+        </w:rPr>
+        <w:t>*Inserir possibilidade de excluir p</w:t>
+      </w:r>
+      <w:r>
+        <w:rPr>
+          <w:lang w:val="pt-BR"/>
+        </w:rPr>
+        <w:t>roduto</w:t>
+      </w:r>
+    </w:p>
+    <w:p>
+      <w:pPr>
+        <w:rPr>
+          <w:lang w:val="pt-BR"/>
+        </w:rPr>
+      </w:pPr>
+      <w:r>
+        <w:rPr>
+          <w:lang w:val="pt-BR"/>
+        </w:rPr>
+        <w:t>*Inserir método para controlar a quantidade</w:t>
+      </w:r>
+    </w:p>
+    <w:p>
+      <w:pPr>
+        <w:rPr>
+          <w:lang w:val="pt-BR"/>
+        </w:rPr>
+      </w:pPr>
+      <w:r>
+        <w:rPr>
+          <w:lang w:val="pt-BR"/>
+        </w:rPr>
+        <w:t xml:space="preserve">*Inserir método para ordenar lista </w:t>
+      </w:r>
+    </w:p>
+    <w:p>
+      <w:pPr>
         <w:rPr>
           <w:color w:val="00B0F0"/>
           <w:lang w:val="pt-BR"/>
         </w:rPr>
-        <w:t>localStorage</w:t>
-      </w:r>
-      <w:proofErr w:type="spellEnd"/>
-    </w:p>
-    <w:p>
-      <w:pPr>
-        <w:rPr>
-          <w:lang w:val="pt-BR"/>
-        </w:rPr>
-      </w:pPr>
-      <w:r>
-        <w:rPr>
-          <w:lang w:val="pt-BR"/>
-        </w:rPr>
-        <w:t xml:space="preserve">*Limpar </w:t>
-      </w:r>
-      <w:proofErr w:type="spellStart"/>
-      <w:r>
-        <w:rPr>
-          <w:lang w:val="pt-BR"/>
-        </w:rPr>
-        <w:t>form</w:t>
-      </w:r>
-      <w:proofErr w:type="spellEnd"/>
-      <w:r>
-        <w:rPr>
-          <w:lang w:val="pt-BR"/>
-        </w:rPr>
-        <w:t xml:space="preserve"> após submissão</w:t>
-      </w:r>
-    </w:p>
-    <w:p>
-      <w:r>
+      </w:pPr>
+      <w:r>
+        <w:rPr>
+          <w:color w:val="00B0F0"/>
+          <w:lang w:val="pt-BR"/>
+        </w:rPr>
+        <w:t>*Criar mensagens de erro nos inputs do form</w:t>
+      </w:r>
+    </w:p>
+    <w:p>
+      <w:pPr>
+        <w:rPr>
+          <w:color w:val="00B0F0"/>
+          <w:lang w:val="pt-BR"/>
+        </w:rPr>
+      </w:pPr>
+      <w:r>
+        <w:rPr>
+          <w:color w:val="00B0F0"/>
+          <w:lang w:val="pt-BR"/>
+        </w:rPr>
+        <w:t>*Desabilitar botão até que o form seja válido</w:t>
+      </w:r>
+    </w:p>
+    <w:p>
+      <w:pPr>
+        <w:rPr>
+          <w:color w:val="00B0F0"/>
+          <w:lang w:val="pt-BR"/>
+        </w:rPr>
+      </w:pPr>
+    </w:p>
+    <w:p>
+      <w:pPr>
+        <w:rPr>
+          <w:color w:val="00B0F0"/>
+          <w:lang w:val="pt-BR"/>
+        </w:rPr>
+      </w:pPr>
+    </w:p>
+    <w:p>
+      <w:pPr>
+        <w:rPr>
+          <w:color w:val="00B0F0"/>
+          <w:lang w:val="pt-BR"/>
+        </w:rPr>
+      </w:pPr>
+    </w:p>
+    <w:p>
+      <w:pPr>
+        <w:rPr>
+          <w:color w:val="7030A0"/>
+          <w:sz w:val="40"/>
+          <w:szCs w:val="40"/>
+          <w:lang w:val="pt-BR"/>
+        </w:rPr>
+      </w:pPr>
+      <w:r>
+        <w:rPr>
+          <w:color w:val="7030A0"/>
+          <w:sz w:val="40"/>
+          <w:szCs w:val="40"/>
+          <w:lang w:val="pt-BR"/>
+        </w:rPr>
+        <w:t>BUGS:</w:t>
+      </w:r>
+    </w:p>
+    <w:p>
+      <w:pPr>
+        <w:rPr>
+          <w:color w:val="000000" w:themeColor="text1"/>
+          <w:lang w:val="pt-BR"/>
+        </w:rPr>
+      </w:pPr>
+      <w:r>
+        <w:rPr>
+          <w:color w:val="000000" w:themeColor="text1"/>
+          <w:lang w:val="pt-BR"/>
+        </w:rPr>
         <w:t>*</w:t>
       </w:r>
-      <w:proofErr w:type="spellStart"/>
-      <w:r>
-        <w:t>checar</w:t>
-      </w:r>
-      <w:proofErr w:type="spellEnd"/>
-      <w:r>
-        <w:t xml:space="preserve"> unexpected use of c</w:t>
-      </w:r>
-      <w:r>
-        <w:t>omma operator no reduce</w:t>
-      </w:r>
-    </w:p>
-    <w:p>
-      <w:pPr>
-        <w:rPr>
-          <w:lang w:val="pt-BR"/>
-        </w:rPr>
-      </w:pPr>
-      <w:r>
-        <w:rPr>
-          <w:lang w:val="pt-BR"/>
-        </w:rPr>
-        <w:t>*Inserir possibilidade de excluir p</w:t>
-      </w:r>
-      <w:r>
-        <w:rPr>
-          <w:lang w:val="pt-BR"/>
-        </w:rPr>
-        <w:t>roduto</w:t>
-      </w:r>
-    </w:p>
-    <w:p>
-      <w:pPr>
-        <w:rPr>
-          <w:lang w:val="pt-BR"/>
-        </w:rPr>
-      </w:pPr>
-      <w:r>
-        <w:rPr>
-          <w:lang w:val="pt-BR"/>
-        </w:rPr>
-        <w:t>*Inserir método para controlar a quantidade</w:t>
-      </w:r>
-    </w:p>
-    <w:p>
-      <w:pPr>
-        <w:rPr>
-          <w:lang w:val="pt-BR"/>
-        </w:rPr>
-      </w:pPr>
-      <w:r>
-        <w:rPr>
-          <w:lang w:val="pt-BR"/>
-        </w:rPr>
-        <w:t xml:space="preserve">*Inserir método para ordenar lista </w:t>
+      <w:r>
+        <w:rPr>
+          <w:color w:val="000000" w:themeColor="text1"/>
+          <w:lang w:val="pt-BR"/>
+        </w:rPr>
+        <w:t>Primeiro ID sendo gerado como null quando a lista está vazia</w:t>
       </w:r>
     </w:p>
     <w:p>
@@ -325,53 +269,6 @@
           <w:lang w:val="pt-BR"/>
         </w:rPr>
       </w:pPr>
-      <w:r>
-        <w:rPr>
-          <w:color w:val="00B0F0"/>
-          <w:lang w:val="pt-BR"/>
-        </w:rPr>
-        <w:t xml:space="preserve">*Criar mensagens de erro nos inputs do </w:t>
-      </w:r>
-      <w:proofErr w:type="spellStart"/>
-      <w:r>
-        <w:rPr>
-          <w:color w:val="00B0F0"/>
-          <w:lang w:val="pt-BR"/>
-        </w:rPr>
-        <w:t>form</w:t>
-      </w:r>
-      <w:proofErr w:type="spellEnd"/>
-    </w:p>
-    <w:p>
-      <w:pPr>
-        <w:rPr>
-          <w:color w:val="00B0F0"/>
-          <w:lang w:val="pt-BR"/>
-        </w:rPr>
-      </w:pPr>
-      <w:r>
-        <w:rPr>
-          <w:color w:val="00B0F0"/>
-          <w:lang w:val="pt-BR"/>
-        </w:rPr>
-        <w:t xml:space="preserve">*Desabilitar botão até que o </w:t>
-      </w:r>
-      <w:proofErr w:type="spellStart"/>
-      <w:r>
-        <w:rPr>
-          <w:color w:val="00B0F0"/>
-          <w:lang w:val="pt-BR"/>
-        </w:rPr>
-        <w:t>form</w:t>
-      </w:r>
-      <w:proofErr w:type="spellEnd"/>
-      <w:r>
-        <w:rPr>
-          <w:color w:val="00B0F0"/>
-          <w:lang w:val="pt-BR"/>
-        </w:rPr>
-        <w:t xml:space="preserve"> seja válido</w:t>
-      </w:r>
     </w:p>
     <w:sectPr>
       <w:pgSz w:w="12240" w:h="15840"/>

</xml_diff>

<commit_message>
Método de remoção de produto passado para o redux; Exclusão total dos arquivos data, o fetch agorra é realizado pelas actions
</commit_message>
<xml_diff>
--- a/tarefas.docx
+++ b/tarefas.docx
@@ -102,15 +102,7 @@
       </w:r>
     </w:p>
     <w:p>
-      <w:pPr>
-        <w:rPr>
-          <w:lang w:val="pt-BR"/>
-        </w:rPr>
-      </w:pPr>
-      <w:r>
-        <w:rPr>
-          <w:lang w:val="pt-BR"/>
-        </w:rPr>
+      <w:r>
         <w:t>*Limpar form após submissão</w:t>
       </w:r>
     </w:p>
@@ -125,20 +117,16 @@
     <w:p>
       <w:pPr>
         <w:rPr>
-          <w:lang w:val="pt-BR"/>
-        </w:rPr>
-      </w:pPr>
-      <w:r>
-        <w:rPr>
-          <w:lang w:val="pt-BR"/>
-        </w:rPr>
-        <w:t>*Inserir possibilidade de excluir p</w:t>
-      </w:r>
-      <w:r>
-        <w:rPr>
-          <w:lang w:val="pt-BR"/>
-        </w:rPr>
-        <w:t>roduto</w:t>
+          <w:color w:val="00B0F0"/>
+          <w:lang w:val="pt-BR"/>
+        </w:rPr>
+      </w:pPr>
+      <w:r>
+        <w:rPr>
+          <w:color w:val="00B0F0"/>
+          <w:lang w:val="pt-BR"/>
+        </w:rPr>
+        <w:t>*Inserir possibilidade de excluir produto</w:t>
       </w:r>
     </w:p>
     <w:p>
@@ -165,6 +153,58 @@
           <w:lang w:val="pt-BR"/>
         </w:rPr>
         <w:t xml:space="preserve">*Inserir método para ordenar lista </w:t>
+      </w:r>
+    </w:p>
+    <w:p>
+      <w:pPr>
+        <w:rPr>
+          <w:color w:val="C45911" w:themeColor="accent2" w:themeShade="BF"/>
+          <w:lang w:val="pt-BR"/>
+        </w:rPr>
+      </w:pPr>
+      <w:r>
+        <w:rPr>
+          <w:color w:val="C45911" w:themeColor="accent2" w:themeShade="BF"/>
+          <w:lang w:val="pt-BR"/>
+        </w:rPr>
+        <w:t xml:space="preserve">*Decidir entre realizar o post e o fetch a cada ação ou se crio uma state que será atualizada a cada ação, isso possibilitaria que somente o post seja realizado e o fetch ocorreria somente no load. </w:t>
+      </w:r>
+      <w:r>
+        <w:rPr>
+          <w:color w:val="C45911" w:themeColor="accent2" w:themeShade="BF"/>
+          <w:lang w:val="pt-BR"/>
+        </w:rPr>
+        <w:t>Dessa maneira eu teria a garantia da lista ser atualizada a cada ação sem a necessidade de se realizar uma request.</w:t>
+      </w:r>
+      <w:r>
+        <w:rPr>
+          <w:color w:val="C45911" w:themeColor="accent2" w:themeShade="BF"/>
+          <w:lang w:val="pt-BR"/>
+        </w:rPr>
+        <w:t xml:space="preserve"> Para garantir que os valores coincidam basta apenas eu enviar os mesmos valores tanto para a state quanto para o BD.</w:t>
+      </w:r>
+      <w:r>
+        <w:rPr>
+          <w:color w:val="C45911" w:themeColor="accent2" w:themeShade="BF"/>
+          <w:lang w:val="pt-BR"/>
+        </w:rPr>
+        <w:t xml:space="preserve"> </w:t>
+      </w:r>
+    </w:p>
+    <w:p>
+      <w:pPr>
+        <w:rPr>
+          <w:color w:val="C45911" w:themeColor="accent2" w:themeShade="BF"/>
+          <w:lang w:val="pt-BR"/>
+        </w:rPr>
+      </w:pPr>
+      <w:r>
+        <w:rPr>
+          <w:color w:val="C45911" w:themeColor="accent2" w:themeShade="BF"/>
+          <w:lang w:val="pt-BR"/>
+        </w:rPr>
+        <w:tab/>
+        <w:t>=&gt; A ideia era realmente salvar os valores no redux, mas não consegui atualizar o componente de output, por isso cedi para a opção de realizar o post e chamar o método responsável pelo fetch logo em seguida.</w:t>
       </w:r>
     </w:p>
     <w:p>

</xml_diff>

<commit_message>
Criação de método para aumentar e diminuir a quantidade
</commit_message>
<xml_diff>
--- a/tarefas.docx
+++ b/tarefas.docx
@@ -21,6 +21,13 @@
           <w:lang w:val="pt-BR"/>
         </w:rPr>
       </w:pPr>
+    </w:p>
+    <w:p>
+      <w:pPr>
+        <w:rPr>
+          <w:lang w:val="pt-BR"/>
+        </w:rPr>
+      </w:pPr>
       <w:r>
         <w:rPr>
           <w:lang w:val="pt-BR"/>
@@ -51,6 +58,19 @@
         <w:rPr>
           <w:lang w:val="pt-BR"/>
         </w:rPr>
+        <w:t>*Inserir alert quando o produto for ser excluído por chegar a 0</w:t>
+      </w:r>
+    </w:p>
+    <w:p>
+      <w:pPr>
+        <w:rPr>
+          <w:lang w:val="pt-BR"/>
+        </w:rPr>
+      </w:pPr>
+      <w:r>
+        <w:rPr>
+          <w:lang w:val="pt-BR"/>
+        </w:rPr>
         <w:t>*Inserir drag and drop para reordenar lista</w:t>
       </w:r>
       <w:r>
@@ -63,27 +83,29 @@
     <w:p>
       <w:pPr>
         <w:rPr>
-          <w:lang w:val="pt-BR"/>
-        </w:rPr>
-      </w:pPr>
-      <w:r>
-        <w:rPr>
-          <w:lang w:val="pt-BR"/>
-        </w:rPr>
-        <w:t>*Passar quantidade para state e criar função parar aumentar e diminuir a qtde, assim como alterar o valor total</w:t>
-      </w:r>
-    </w:p>
-    <w:p>
-      <w:pPr>
-        <w:rPr>
-          <w:lang w:val="pt-BR"/>
-        </w:rPr>
-      </w:pPr>
-      <w:r>
-        <w:rPr>
-          <w:lang w:val="pt-BR"/>
-        </w:rPr>
-        <w:t>*Criar ordenação, que será passada para os children de FormOutputConfig como props</w:t>
+          <w:color w:val="00B0F0"/>
+          <w:lang w:val="pt-BR"/>
+        </w:rPr>
+      </w:pPr>
+      <w:r>
+        <w:rPr>
+          <w:color w:val="00B0F0"/>
+          <w:lang w:val="pt-BR"/>
+        </w:rPr>
+        <w:t>*criar função parar aumentar e diminuir a qtde, assim como alterar o valor total</w:t>
+      </w:r>
+    </w:p>
+    <w:p>
+      <w:pPr>
+        <w:rPr>
+          <w:lang w:val="pt-BR"/>
+        </w:rPr>
+      </w:pPr>
+      <w:r>
+        <w:rPr>
+          <w:lang w:val="pt-BR"/>
+        </w:rPr>
+        <w:t xml:space="preserve">*Inserir método para ordenar lista </w:t>
       </w:r>
     </w:p>
     <w:p>
@@ -107,17 +129,8 @@
       </w:r>
     </w:p>
     <w:p>
-      <w:r>
-        <w:t>*checar unexpected use of c</w:t>
-      </w:r>
-      <w:r>
-        <w:t>omma operator no reduce</w:t>
-      </w:r>
-    </w:p>
-    <w:p>
-      <w:pPr>
-        <w:rPr>
-          <w:color w:val="00B0F0"/>
+      <w:pPr>
+        <w:rPr>
           <w:lang w:val="pt-BR"/>
         </w:rPr>
       </w:pPr>
@@ -139,20 +152,20 @@
         <w:rPr>
           <w:lang w:val="pt-BR"/>
         </w:rPr>
-        <w:t>*Inserir método para controlar a quantidade</w:t>
-      </w:r>
-    </w:p>
-    <w:p>
-      <w:pPr>
-        <w:rPr>
-          <w:lang w:val="pt-BR"/>
-        </w:rPr>
-      </w:pPr>
-      <w:r>
-        <w:rPr>
-          <w:lang w:val="pt-BR"/>
-        </w:rPr>
-        <w:t xml:space="preserve">*Inserir método para ordenar lista </w:t>
+        <w:t>*Criar sistema de buscas</w:t>
+      </w:r>
+    </w:p>
+    <w:p>
+      <w:pPr>
+        <w:rPr>
+          <w:lang w:val="pt-BR"/>
+        </w:rPr>
+      </w:pPr>
+      <w:r>
+        <w:rPr>
+          <w:lang w:val="pt-BR"/>
+        </w:rPr>
+        <w:t>*Verificar se as states do reducer estão sendo devidamente clonadas antes de serem alteradas</w:t>
       </w:r>
     </w:p>
     <w:p>
@@ -303,10 +316,24 @@
       </w:r>
     </w:p>
     <w:p>
-      <w:pPr>
-        <w:rPr>
-          <w:color w:val="00B0F0"/>
-          <w:lang w:val="pt-BR"/>
+      <w:r>
+        <w:t>*checar unexpected use of c</w:t>
+      </w:r>
+      <w:r>
+        <w:t>omma operator no reduce</w:t>
+      </w:r>
+    </w:p>
+    <w:p>
+      <w:pPr>
+        <w:rPr>
+          <w:color w:val="000000" w:themeColor="text1"/>
+        </w:rPr>
+      </w:pPr>
+    </w:p>
+    <w:p>
+      <w:pPr>
+        <w:rPr>
+          <w:color w:val="00B0F0"/>
         </w:rPr>
       </w:pPr>
     </w:p>

</xml_diff>

<commit_message>
Sistema de ordenação de produtos
</commit_message>
<xml_diff>
--- a/tarefas.docx
+++ b/tarefas.docx
@@ -124,7 +124,15 @@
       </w:r>
     </w:p>
     <w:p>
-      <w:r>
+      <w:pPr>
+        <w:rPr>
+          <w:lang w:val="pt-BR"/>
+        </w:rPr>
+      </w:pPr>
+      <w:r>
+        <w:rPr>
+          <w:lang w:val="pt-BR"/>
+        </w:rPr>
         <w:t>*Limpar form após submissão</w:t>
       </w:r>
     </w:p>
@@ -166,6 +174,19 @@
           <w:lang w:val="pt-BR"/>
         </w:rPr>
         <w:t>*Verificar se as states do reducer estão sendo devidamente clonadas antes de serem alteradas</w:t>
+      </w:r>
+    </w:p>
+    <w:p>
+      <w:pPr>
+        <w:rPr>
+          <w:lang w:val="pt-BR"/>
+        </w:rPr>
+      </w:pPr>
+      <w:r>
+        <w:rPr>
+          <w:lang w:val="pt-BR"/>
+        </w:rPr>
+        <w:t>*Passar header da lista para o componente de produtos</w:t>
       </w:r>
     </w:p>
     <w:p>

</xml_diff>

<commit_message>
Adição sistema de busca por texto
</commit_message>
<xml_diff>
--- a/tarefas.docx
+++ b/tarefas.docx
@@ -32,7 +32,21 @@
         <w:rPr>
           <w:lang w:val="pt-BR"/>
         </w:rPr>
-        <w:t xml:space="preserve">*Criar seed opcional para testes </w:t>
+        <w:t xml:space="preserve">*Criar </w:t>
+      </w:r>
+      <w:proofErr w:type="spellStart"/>
+      <w:r>
+        <w:rPr>
+          <w:lang w:val="pt-BR"/>
+        </w:rPr>
+        <w:t>seed</w:t>
+      </w:r>
+      <w:proofErr w:type="spellEnd"/>
+      <w:r>
+        <w:rPr>
+          <w:lang w:val="pt-BR"/>
+        </w:rPr>
+        <w:t xml:space="preserve"> opcional para testes </w:t>
       </w:r>
     </w:p>
     <w:p>
@@ -58,51 +72,125 @@
         <w:rPr>
           <w:lang w:val="pt-BR"/>
         </w:rPr>
-        <w:t>*Inserir alert quando o produto for ser excluído por chegar a 0</w:t>
-      </w:r>
-    </w:p>
-    <w:p>
-      <w:pPr>
-        <w:rPr>
-          <w:lang w:val="pt-BR"/>
-        </w:rPr>
-      </w:pPr>
-      <w:r>
-        <w:rPr>
-          <w:lang w:val="pt-BR"/>
-        </w:rPr>
-        <w:t>*Inserir drag and drop para reordenar lista</w:t>
-      </w:r>
+        <w:t xml:space="preserve">*Inserir </w:t>
+      </w:r>
+      <w:proofErr w:type="spellStart"/>
+      <w:r>
+        <w:rPr>
+          <w:lang w:val="pt-BR"/>
+        </w:rPr>
+        <w:t>alert</w:t>
+      </w:r>
+      <w:proofErr w:type="spellEnd"/>
+      <w:r>
+        <w:rPr>
+          <w:lang w:val="pt-BR"/>
+        </w:rPr>
+        <w:t xml:space="preserve"> quando o produto for ser excluído por chegar a 0</w:t>
+      </w:r>
+    </w:p>
+    <w:p>
+      <w:pPr>
+        <w:rPr>
+          <w:lang w:val="pt-BR"/>
+        </w:rPr>
+      </w:pPr>
+      <w:r>
+        <w:rPr>
+          <w:lang w:val="pt-BR"/>
+        </w:rPr>
+        <w:t xml:space="preserve">*Inserir </w:t>
+      </w:r>
+      <w:proofErr w:type="spellStart"/>
+      <w:r>
+        <w:rPr>
+          <w:lang w:val="pt-BR"/>
+        </w:rPr>
+        <w:t>drag</w:t>
+      </w:r>
+      <w:proofErr w:type="spellEnd"/>
       <w:r>
         <w:rPr>
           <w:lang w:val="pt-BR"/>
         </w:rPr>
         <w:t xml:space="preserve"> </w:t>
       </w:r>
-    </w:p>
-    <w:p>
-      <w:pPr>
-        <w:rPr>
-          <w:color w:val="00B0F0"/>
-          <w:lang w:val="pt-BR"/>
-        </w:rPr>
-      </w:pPr>
-      <w:r>
-        <w:rPr>
-          <w:color w:val="00B0F0"/>
-          <w:lang w:val="pt-BR"/>
-        </w:rPr>
-        <w:t>*criar função parar aumentar e diminuir a qtde, assim como alterar o valor total</w:t>
-      </w:r>
-    </w:p>
-    <w:p>
-      <w:pPr>
-        <w:rPr>
-          <w:lang w:val="pt-BR"/>
-        </w:rPr>
-      </w:pPr>
-      <w:r>
-        <w:rPr>
+      <w:proofErr w:type="spellStart"/>
+      <w:r>
+        <w:rPr>
+          <w:lang w:val="pt-BR"/>
+        </w:rPr>
+        <w:t>and</w:t>
+      </w:r>
+      <w:proofErr w:type="spellEnd"/>
+      <w:r>
+        <w:rPr>
+          <w:lang w:val="pt-BR"/>
+        </w:rPr>
+        <w:t xml:space="preserve"> </w:t>
+      </w:r>
+      <w:proofErr w:type="spellStart"/>
+      <w:r>
+        <w:rPr>
+          <w:lang w:val="pt-BR"/>
+        </w:rPr>
+        <w:t>drop</w:t>
+      </w:r>
+      <w:proofErr w:type="spellEnd"/>
+      <w:r>
+        <w:rPr>
+          <w:lang w:val="pt-BR"/>
+        </w:rPr>
+        <w:t xml:space="preserve"> para reordenar lista</w:t>
+      </w:r>
+      <w:r>
+        <w:rPr>
+          <w:lang w:val="pt-BR"/>
+        </w:rPr>
+        <w:t xml:space="preserve"> </w:t>
+      </w:r>
+    </w:p>
+    <w:p>
+      <w:pPr>
+        <w:rPr>
+          <w:color w:val="00B0F0"/>
+          <w:lang w:val="pt-BR"/>
+        </w:rPr>
+      </w:pPr>
+      <w:r>
+        <w:rPr>
+          <w:color w:val="00B0F0"/>
+          <w:lang w:val="pt-BR"/>
+        </w:rPr>
+        <w:t xml:space="preserve">*criar função parar aumentar e diminuir a </w:t>
+      </w:r>
+      <w:proofErr w:type="spellStart"/>
+      <w:r>
+        <w:rPr>
+          <w:color w:val="00B0F0"/>
+          <w:lang w:val="pt-BR"/>
+        </w:rPr>
+        <w:t>qtde</w:t>
+      </w:r>
+      <w:proofErr w:type="spellEnd"/>
+      <w:r>
+        <w:rPr>
+          <w:color w:val="00B0F0"/>
+          <w:lang w:val="pt-BR"/>
+        </w:rPr>
+        <w:t>, assim como alterar o valor total</w:t>
+      </w:r>
+    </w:p>
+    <w:p>
+      <w:pPr>
+        <w:rPr>
+          <w:color w:val="00B0F0"/>
+          <w:lang w:val="pt-BR"/>
+        </w:rPr>
+      </w:pPr>
+      <w:r>
+        <w:rPr>
+          <w:color w:val="00B0F0"/>
           <w:lang w:val="pt-BR"/>
         </w:rPr>
         <w:t xml:space="preserve">*Inserir método para ordenar lista </w:t>
@@ -120,20 +208,43 @@
           <w:color w:val="00B0F0"/>
           <w:lang w:val="pt-BR"/>
         </w:rPr>
-        <w:t>*Enviar objeto do produto para o localStorage</w:t>
-      </w:r>
-    </w:p>
-    <w:p>
-      <w:pPr>
-        <w:rPr>
-          <w:lang w:val="pt-BR"/>
-        </w:rPr>
-      </w:pPr>
-      <w:r>
-        <w:rPr>
-          <w:lang w:val="pt-BR"/>
-        </w:rPr>
-        <w:t>*Limpar form após submissão</w:t>
+        <w:t xml:space="preserve">*Enviar objeto do produto para o </w:t>
+      </w:r>
+      <w:proofErr w:type="spellStart"/>
+      <w:r>
+        <w:rPr>
+          <w:color w:val="00B0F0"/>
+          <w:lang w:val="pt-BR"/>
+        </w:rPr>
+        <w:t>localStorage</w:t>
+      </w:r>
+      <w:proofErr w:type="spellEnd"/>
+    </w:p>
+    <w:p>
+      <w:pPr>
+        <w:rPr>
+          <w:lang w:val="pt-BR"/>
+        </w:rPr>
+      </w:pPr>
+      <w:r>
+        <w:rPr>
+          <w:lang w:val="pt-BR"/>
+        </w:rPr>
+        <w:t xml:space="preserve">*Limpar </w:t>
+      </w:r>
+      <w:proofErr w:type="spellStart"/>
+      <w:r>
+        <w:rPr>
+          <w:lang w:val="pt-BR"/>
+        </w:rPr>
+        <w:t>form</w:t>
+      </w:r>
+      <w:proofErr w:type="spellEnd"/>
+      <w:r>
+        <w:rPr>
+          <w:lang w:val="pt-BR"/>
+        </w:rPr>
+        <w:t xml:space="preserve"> após submissão</w:t>
       </w:r>
     </w:p>
     <w:p>
@@ -173,17 +284,47 @@
         <w:rPr>
           <w:lang w:val="pt-BR"/>
         </w:rPr>
-        <w:t>*Verificar se as states do reducer estão sendo devidamente clonadas antes de serem alteradas</w:t>
-      </w:r>
-    </w:p>
-    <w:p>
-      <w:pPr>
-        <w:rPr>
-          <w:lang w:val="pt-BR"/>
-        </w:rPr>
-      </w:pPr>
-      <w:r>
-        <w:rPr>
+        <w:t xml:space="preserve">*Verificar se as </w:t>
+      </w:r>
+      <w:proofErr w:type="spellStart"/>
+      <w:r>
+        <w:rPr>
+          <w:lang w:val="pt-BR"/>
+        </w:rPr>
+        <w:t>states</w:t>
+      </w:r>
+      <w:proofErr w:type="spellEnd"/>
+      <w:r>
+        <w:rPr>
+          <w:lang w:val="pt-BR"/>
+        </w:rPr>
+        <w:t xml:space="preserve"> do </w:t>
+      </w:r>
+      <w:proofErr w:type="spellStart"/>
+      <w:r>
+        <w:rPr>
+          <w:lang w:val="pt-BR"/>
+        </w:rPr>
+        <w:t>reducer</w:t>
+      </w:r>
+      <w:proofErr w:type="spellEnd"/>
+      <w:r>
+        <w:rPr>
+          <w:lang w:val="pt-BR"/>
+        </w:rPr>
+        <w:t xml:space="preserve"> estão sendo devidamente clonadas antes de serem alteradas</w:t>
+      </w:r>
+    </w:p>
+    <w:p>
+      <w:pPr>
+        <w:rPr>
+          <w:color w:val="00B0F0"/>
+          <w:lang w:val="pt-BR"/>
+        </w:rPr>
+      </w:pPr>
+      <w:r>
+        <w:rPr>
+          <w:color w:val="00B0F0"/>
           <w:lang w:val="pt-BR"/>
         </w:rPr>
         <w:t>*Passar header da lista para o componente de produtos</w:t>
@@ -201,21 +342,117 @@
           <w:color w:val="C45911" w:themeColor="accent2" w:themeShade="BF"/>
           <w:lang w:val="pt-BR"/>
         </w:rPr>
-        <w:t xml:space="preserve">*Decidir entre realizar o post e o fetch a cada ação ou se crio uma state que será atualizada a cada ação, isso possibilitaria que somente o post seja realizado e o fetch ocorreria somente no load. </w:t>
-      </w:r>
-      <w:r>
-        <w:rPr>
-          <w:color w:val="C45911" w:themeColor="accent2" w:themeShade="BF"/>
-          <w:lang w:val="pt-BR"/>
-        </w:rPr>
-        <w:t>Dessa maneira eu teria a garantia da lista ser atualizada a cada ação sem a necessidade de se realizar uma request.</w:t>
-      </w:r>
-      <w:r>
-        <w:rPr>
-          <w:color w:val="C45911" w:themeColor="accent2" w:themeShade="BF"/>
-          <w:lang w:val="pt-BR"/>
-        </w:rPr>
-        <w:t xml:space="preserve"> Para garantir que os valores coincidam basta apenas eu enviar os mesmos valores tanto para a state quanto para o BD.</w:t>
+        <w:t xml:space="preserve">*Decidir entre realizar o post e o </w:t>
+      </w:r>
+      <w:proofErr w:type="spellStart"/>
+      <w:r>
+        <w:rPr>
+          <w:color w:val="C45911" w:themeColor="accent2" w:themeShade="BF"/>
+          <w:lang w:val="pt-BR"/>
+        </w:rPr>
+        <w:t>fetch</w:t>
+      </w:r>
+      <w:proofErr w:type="spellEnd"/>
+      <w:r>
+        <w:rPr>
+          <w:color w:val="C45911" w:themeColor="accent2" w:themeShade="BF"/>
+          <w:lang w:val="pt-BR"/>
+        </w:rPr>
+        <w:t xml:space="preserve"> a cada ação ou se crio uma </w:t>
+      </w:r>
+      <w:proofErr w:type="spellStart"/>
+      <w:r>
+        <w:rPr>
+          <w:color w:val="C45911" w:themeColor="accent2" w:themeShade="BF"/>
+          <w:lang w:val="pt-BR"/>
+        </w:rPr>
+        <w:t>state</w:t>
+      </w:r>
+      <w:proofErr w:type="spellEnd"/>
+      <w:r>
+        <w:rPr>
+          <w:color w:val="C45911" w:themeColor="accent2" w:themeShade="BF"/>
+          <w:lang w:val="pt-BR"/>
+        </w:rPr>
+        <w:t xml:space="preserve"> que será atualizada a cada ação, isso possibilitaria que somente o post seja realizado e o </w:t>
+      </w:r>
+      <w:proofErr w:type="spellStart"/>
+      <w:r>
+        <w:rPr>
+          <w:color w:val="C45911" w:themeColor="accent2" w:themeShade="BF"/>
+          <w:lang w:val="pt-BR"/>
+        </w:rPr>
+        <w:t>fetch</w:t>
+      </w:r>
+      <w:proofErr w:type="spellEnd"/>
+      <w:r>
+        <w:rPr>
+          <w:color w:val="C45911" w:themeColor="accent2" w:themeShade="BF"/>
+          <w:lang w:val="pt-BR"/>
+        </w:rPr>
+        <w:t xml:space="preserve"> ocorreria somente no </w:t>
+      </w:r>
+      <w:proofErr w:type="spellStart"/>
+      <w:r>
+        <w:rPr>
+          <w:color w:val="C45911" w:themeColor="accent2" w:themeShade="BF"/>
+          <w:lang w:val="pt-BR"/>
+        </w:rPr>
+        <w:t>load</w:t>
+      </w:r>
+      <w:proofErr w:type="spellEnd"/>
+      <w:r>
+        <w:rPr>
+          <w:color w:val="C45911" w:themeColor="accent2" w:themeShade="BF"/>
+          <w:lang w:val="pt-BR"/>
+        </w:rPr>
+        <w:t xml:space="preserve">. </w:t>
+      </w:r>
+      <w:r>
+        <w:rPr>
+          <w:color w:val="C45911" w:themeColor="accent2" w:themeShade="BF"/>
+          <w:lang w:val="pt-BR"/>
+        </w:rPr>
+        <w:t xml:space="preserve">Dessa maneira eu teria a garantia da lista ser atualizada a cada ação sem a necessidade de se realizar uma </w:t>
+      </w:r>
+      <w:proofErr w:type="spellStart"/>
+      <w:r>
+        <w:rPr>
+          <w:color w:val="C45911" w:themeColor="accent2" w:themeShade="BF"/>
+          <w:lang w:val="pt-BR"/>
+        </w:rPr>
+        <w:t>request</w:t>
+      </w:r>
+      <w:proofErr w:type="spellEnd"/>
+      <w:r>
+        <w:rPr>
+          <w:color w:val="C45911" w:themeColor="accent2" w:themeShade="BF"/>
+          <w:lang w:val="pt-BR"/>
+        </w:rPr>
+        <w:t>.</w:t>
+      </w:r>
+      <w:r>
+        <w:rPr>
+          <w:color w:val="C45911" w:themeColor="accent2" w:themeShade="BF"/>
+          <w:lang w:val="pt-BR"/>
+        </w:rPr>
+        <w:t xml:space="preserve"> Para garantir que os valores coincidam basta apenas eu enviar os mesmos valores tanto para a </w:t>
+      </w:r>
+      <w:proofErr w:type="spellStart"/>
+      <w:r>
+        <w:rPr>
+          <w:color w:val="C45911" w:themeColor="accent2" w:themeShade="BF"/>
+          <w:lang w:val="pt-BR"/>
+        </w:rPr>
+        <w:t>state</w:t>
+      </w:r>
+      <w:proofErr w:type="spellEnd"/>
+      <w:r>
+        <w:rPr>
+          <w:color w:val="C45911" w:themeColor="accent2" w:themeShade="BF"/>
+          <w:lang w:val="pt-BR"/>
+        </w:rPr>
+        <w:t xml:space="preserve"> quanto para o BD.</w:t>
       </w:r>
       <w:r>
         <w:rPr>
@@ -238,37 +475,94 @@
           <w:lang w:val="pt-BR"/>
         </w:rPr>
         <w:tab/>
-        <w:t>=&gt; A ideia era realmente salvar os valores no redux, mas não consegui atualizar o componente de output, por isso cedi para a opção de realizar o post e chamar o método responsável pelo fetch logo em seguida.</w:t>
-      </w:r>
-    </w:p>
-    <w:p>
-      <w:pPr>
-        <w:rPr>
-          <w:color w:val="00B0F0"/>
-          <w:lang w:val="pt-BR"/>
-        </w:rPr>
-      </w:pPr>
-      <w:r>
-        <w:rPr>
-          <w:color w:val="00B0F0"/>
-          <w:lang w:val="pt-BR"/>
-        </w:rPr>
-        <w:t>*Criar mensagens de erro nos inputs do form</w:t>
-      </w:r>
-    </w:p>
-    <w:p>
-      <w:pPr>
-        <w:rPr>
-          <w:color w:val="00B0F0"/>
-          <w:lang w:val="pt-BR"/>
-        </w:rPr>
-      </w:pPr>
-      <w:r>
-        <w:rPr>
-          <w:color w:val="00B0F0"/>
-          <w:lang w:val="pt-BR"/>
-        </w:rPr>
-        <w:t>*Desabilitar botão até que o form seja válido</w:t>
+        <w:t xml:space="preserve">=&gt; A ideia era realmente salvar os valores no </w:t>
+      </w:r>
+      <w:proofErr w:type="spellStart"/>
+      <w:r>
+        <w:rPr>
+          <w:color w:val="C45911" w:themeColor="accent2" w:themeShade="BF"/>
+          <w:lang w:val="pt-BR"/>
+        </w:rPr>
+        <w:t>redux</w:t>
+      </w:r>
+      <w:proofErr w:type="spellEnd"/>
+      <w:r>
+        <w:rPr>
+          <w:color w:val="C45911" w:themeColor="accent2" w:themeShade="BF"/>
+          <w:lang w:val="pt-BR"/>
+        </w:rPr>
+        <w:t xml:space="preserve">, mas não consegui atualizar o componente de output, por isso cedi para a opção de realizar o post e chamar o método responsável pelo </w:t>
+      </w:r>
+      <w:proofErr w:type="spellStart"/>
+      <w:r>
+        <w:rPr>
+          <w:color w:val="C45911" w:themeColor="accent2" w:themeShade="BF"/>
+          <w:lang w:val="pt-BR"/>
+        </w:rPr>
+        <w:t>fetch</w:t>
+      </w:r>
+      <w:proofErr w:type="spellEnd"/>
+      <w:r>
+        <w:rPr>
+          <w:color w:val="C45911" w:themeColor="accent2" w:themeShade="BF"/>
+          <w:lang w:val="pt-BR"/>
+        </w:rPr>
+        <w:t xml:space="preserve"> logo em seguida.</w:t>
+      </w:r>
+    </w:p>
+    <w:p>
+      <w:pPr>
+        <w:rPr>
+          <w:color w:val="00B0F0"/>
+          <w:lang w:val="pt-BR"/>
+        </w:rPr>
+      </w:pPr>
+      <w:r>
+        <w:rPr>
+          <w:color w:val="00B0F0"/>
+          <w:lang w:val="pt-BR"/>
+        </w:rPr>
+        <w:t xml:space="preserve">*Criar mensagens de erro nos inputs do </w:t>
+      </w:r>
+      <w:proofErr w:type="spellStart"/>
+      <w:r>
+        <w:rPr>
+          <w:color w:val="00B0F0"/>
+          <w:lang w:val="pt-BR"/>
+        </w:rPr>
+        <w:t>form</w:t>
+      </w:r>
+      <w:proofErr w:type="spellEnd"/>
+    </w:p>
+    <w:p>
+      <w:pPr>
+        <w:rPr>
+          <w:color w:val="00B0F0"/>
+          <w:lang w:val="pt-BR"/>
+        </w:rPr>
+      </w:pPr>
+      <w:r>
+        <w:rPr>
+          <w:color w:val="00B0F0"/>
+          <w:lang w:val="pt-BR"/>
+        </w:rPr>
+        <w:t xml:space="preserve">*Desabilitar botão até que o </w:t>
+      </w:r>
+      <w:proofErr w:type="spellStart"/>
+      <w:r>
+        <w:rPr>
+          <w:color w:val="00B0F0"/>
+          <w:lang w:val="pt-BR"/>
+        </w:rPr>
+        <w:t>form</w:t>
+      </w:r>
+      <w:proofErr w:type="spellEnd"/>
+      <w:r>
+        <w:rPr>
+          <w:color w:val="00B0F0"/>
+          <w:lang w:val="pt-BR"/>
+        </w:rPr>
+        <w:t xml:space="preserve"> seja válido</w:t>
       </w:r>
     </w:p>
     <w:p>
@@ -333,12 +627,36 @@
           <w:color w:val="000000" w:themeColor="text1"/>
           <w:lang w:val="pt-BR"/>
         </w:rPr>
-        <w:t>Primeiro ID sendo gerado como null quando a lista está vazia</w:t>
-      </w:r>
-    </w:p>
-    <w:p>
-      <w:r>
-        <w:t>*checar unexpected use of c</w:t>
+        <w:t xml:space="preserve">Primeiro ID sendo gerado como </w:t>
+      </w:r>
+      <w:proofErr w:type="spellStart"/>
+      <w:r>
+        <w:rPr>
+          <w:color w:val="000000" w:themeColor="text1"/>
+          <w:lang w:val="pt-BR"/>
+        </w:rPr>
+        <w:t>null</w:t>
+      </w:r>
+      <w:proofErr w:type="spellEnd"/>
+      <w:r>
+        <w:rPr>
+          <w:color w:val="000000" w:themeColor="text1"/>
+          <w:lang w:val="pt-BR"/>
+        </w:rPr>
+        <w:t xml:space="preserve"> quando a lista está vazia</w:t>
+      </w:r>
+    </w:p>
+    <w:p>
+      <w:r>
+        <w:t>*</w:t>
+      </w:r>
+      <w:proofErr w:type="spellStart"/>
+      <w:r>
+        <w:t>checar</w:t>
+      </w:r>
+      <w:proofErr w:type="spellEnd"/>
+      <w:r>
+        <w:t xml:space="preserve"> unexpected use of c</w:t>
       </w:r>
       <w:r>
         <w:t>omma operator no reduce</w:t>
@@ -347,14 +665,56 @@
     <w:p>
       <w:pPr>
         <w:rPr>
+          <w:lang w:val="pt-BR"/>
+        </w:rPr>
+      </w:pPr>
+      <w:r>
+        <w:rPr>
+          <w:lang w:val="pt-BR"/>
+        </w:rPr>
+        <w:lastRenderedPageBreak/>
+        <w:t>*Criar maneira de prevenir q</w:t>
+      </w:r>
+      <w:r>
+        <w:rPr>
+          <w:lang w:val="pt-BR"/>
+        </w:rPr>
+        <w:t xml:space="preserve">ue lista seja reordenada quando se estiver alterando a quantidade, ou seja, a ordenação só ocorrerá caso o botão de ordenar seja clicado. </w:t>
+      </w:r>
+      <w:r>
+        <w:rPr>
+          <w:lang w:val="pt-BR"/>
+        </w:rPr>
+        <w:t>No momento a lista está sendo renderizada a cada alteração e ao chamar ‘</w:t>
+      </w:r>
+      <w:proofErr w:type="spellStart"/>
+      <w:r>
+        <w:rPr>
+          <w:lang w:val="pt-BR"/>
+        </w:rPr>
+        <w:t>onInit</w:t>
+      </w:r>
+      <w:proofErr w:type="spellEnd"/>
+      <w:r>
+        <w:rPr>
+          <w:lang w:val="pt-BR"/>
+        </w:rPr>
+        <w:t>’ ela acaba sendo reordenada no momento em que a quantidade é alterada, isso pode causar confusão no usuário, já que o produto que está sendo tratado pode mudar de posição no momento da mudança de quantidade.</w:t>
+      </w:r>
+    </w:p>
+    <w:p>
+      <w:pPr>
+        <w:rPr>
           <w:color w:val="000000" w:themeColor="text1"/>
-        </w:rPr>
-      </w:pPr>
-    </w:p>
-    <w:p>
-      <w:pPr>
-        <w:rPr>
-          <w:color w:val="00B0F0"/>
+          <w:lang w:val="pt-BR"/>
+        </w:rPr>
+      </w:pPr>
+    </w:p>
+    <w:p>
+      <w:pPr>
+        <w:rPr>
+          <w:color w:val="00B0F0"/>
+          <w:lang w:val="pt-BR"/>
         </w:rPr>
       </w:pPr>
     </w:p>

</xml_diff>

<commit_message>
Criação do drag and drop, faltando salvar a lista do DB
</commit_message>
<xml_diff>
--- a/tarefas.docx
+++ b/tarefas.docx
@@ -32,21 +32,7 @@
         <w:rPr>
           <w:lang w:val="pt-BR"/>
         </w:rPr>
-        <w:t xml:space="preserve">*Criar </w:t>
-      </w:r>
-      <w:proofErr w:type="spellStart"/>
-      <w:r>
-        <w:rPr>
-          <w:lang w:val="pt-BR"/>
-        </w:rPr>
-        <w:t>seed</w:t>
-      </w:r>
-      <w:proofErr w:type="spellEnd"/>
-      <w:r>
-        <w:rPr>
-          <w:lang w:val="pt-BR"/>
-        </w:rPr>
-        <w:t xml:space="preserve"> opcional para testes </w:t>
+        <w:t xml:space="preserve">*Criar seed opcional para testes </w:t>
       </w:r>
     </w:p>
     <w:p>
@@ -72,263 +58,213 @@
         <w:rPr>
           <w:lang w:val="pt-BR"/>
         </w:rPr>
-        <w:t xml:space="preserve">*Inserir </w:t>
-      </w:r>
-      <w:proofErr w:type="spellStart"/>
-      <w:r>
-        <w:rPr>
-          <w:lang w:val="pt-BR"/>
-        </w:rPr>
-        <w:t>alert</w:t>
-      </w:r>
-      <w:proofErr w:type="spellEnd"/>
-      <w:r>
-        <w:rPr>
-          <w:lang w:val="pt-BR"/>
-        </w:rPr>
-        <w:t xml:space="preserve"> quando o produto for ser excluído por chegar a 0</w:t>
-      </w:r>
-    </w:p>
-    <w:p>
-      <w:pPr>
-        <w:rPr>
-          <w:lang w:val="pt-BR"/>
-        </w:rPr>
-      </w:pPr>
-      <w:r>
-        <w:rPr>
-          <w:lang w:val="pt-BR"/>
-        </w:rPr>
-        <w:t xml:space="preserve">*Inserir </w:t>
-      </w:r>
-      <w:proofErr w:type="spellStart"/>
-      <w:r>
-        <w:rPr>
-          <w:lang w:val="pt-BR"/>
-        </w:rPr>
-        <w:t>drag</w:t>
-      </w:r>
-      <w:proofErr w:type="spellEnd"/>
-      <w:r>
-        <w:rPr>
+        <w:t>*Inserir alert quando o produto for excluído por chegar a 0</w:t>
+      </w:r>
+    </w:p>
+    <w:p>
+      <w:pPr>
+        <w:rPr>
+          <w:color w:val="00B0F0"/>
+          <w:lang w:val="pt-BR"/>
+        </w:rPr>
+      </w:pPr>
+      <w:r>
+        <w:rPr>
+          <w:color w:val="00B0F0"/>
+          <w:lang w:val="pt-BR"/>
+        </w:rPr>
+        <w:t>*Inserir drag and drop para reordenar lista</w:t>
+      </w:r>
+      <w:r>
+        <w:rPr>
+          <w:color w:val="00B0F0"/>
           <w:lang w:val="pt-BR"/>
         </w:rPr>
         <w:t xml:space="preserve"> </w:t>
       </w:r>
-      <w:proofErr w:type="spellStart"/>
-      <w:r>
-        <w:rPr>
-          <w:lang w:val="pt-BR"/>
-        </w:rPr>
-        <w:t>and</w:t>
-      </w:r>
-      <w:proofErr w:type="spellEnd"/>
-      <w:r>
-        <w:rPr>
+    </w:p>
+    <w:p>
+      <w:pPr>
+        <w:rPr>
+          <w:lang w:val="pt-BR"/>
+        </w:rPr>
+      </w:pPr>
+      <w:r>
+        <w:rPr>
+          <w:lang w:val="pt-BR"/>
+        </w:rPr>
+        <w:t>*Salvar ordem da lista no DB</w:t>
+      </w:r>
+    </w:p>
+    <w:p>
+      <w:pPr>
+        <w:rPr>
+          <w:color w:val="00B0F0"/>
+          <w:lang w:val="pt-BR"/>
+        </w:rPr>
+      </w:pPr>
+      <w:r>
+        <w:rPr>
+          <w:color w:val="00B0F0"/>
+          <w:lang w:val="pt-BR"/>
+        </w:rPr>
+        <w:t>*criar função parar aumentar e diminuir a qtde, assim como alterar o valor total</w:t>
+      </w:r>
+    </w:p>
+    <w:p>
+      <w:pPr>
+        <w:rPr>
+          <w:color w:val="00B0F0"/>
+          <w:lang w:val="pt-BR"/>
+        </w:rPr>
+      </w:pPr>
+      <w:r>
+        <w:rPr>
+          <w:color w:val="00B0F0"/>
+          <w:lang w:val="pt-BR"/>
+        </w:rPr>
+        <w:t xml:space="preserve">*Inserir método para ordenar lista </w:t>
+      </w:r>
+    </w:p>
+    <w:p>
+      <w:pPr>
+        <w:rPr>
+          <w:color w:val="00B0F0"/>
+          <w:lang w:val="pt-BR"/>
+        </w:rPr>
+      </w:pPr>
+      <w:r>
+        <w:rPr>
+          <w:color w:val="00B0F0"/>
+          <w:lang w:val="pt-BR"/>
+        </w:rPr>
+        <w:t>*Enviar objeto do produto para o localStorage</w:t>
+      </w:r>
+    </w:p>
+    <w:p>
+      <w:pPr>
+        <w:rPr>
+          <w:lang w:val="pt-BR"/>
+        </w:rPr>
+      </w:pPr>
+      <w:r>
+        <w:rPr>
+          <w:lang w:val="pt-BR"/>
+        </w:rPr>
+        <w:t>*Limpar form após submissão</w:t>
+      </w:r>
+    </w:p>
+    <w:p>
+      <w:pPr>
+        <w:rPr>
+          <w:lang w:val="pt-BR"/>
+        </w:rPr>
+      </w:pPr>
+      <w:r>
+        <w:rPr>
+          <w:color w:val="00B0F0"/>
+          <w:lang w:val="pt-BR"/>
+        </w:rPr>
+        <w:t>*Inserir possibilidade de excluir produto</w:t>
+      </w:r>
+    </w:p>
+    <w:p>
+      <w:pPr>
+        <w:rPr>
+          <w:color w:val="00B0F0"/>
+          <w:lang w:val="pt-BR"/>
+        </w:rPr>
+      </w:pPr>
+      <w:r>
+        <w:rPr>
+          <w:color w:val="00B0F0"/>
+          <w:lang w:val="pt-BR"/>
+        </w:rPr>
+        <w:t>*Criar sistema de buscas</w:t>
+      </w:r>
+    </w:p>
+    <w:p>
+      <w:pPr>
+        <w:rPr>
+          <w:lang w:val="pt-BR"/>
+        </w:rPr>
+      </w:pPr>
+      <w:r>
+        <w:rPr>
+          <w:lang w:val="pt-BR"/>
+        </w:rPr>
+        <w:t>*Verificar se as states do reducer estão sendo devidamente clonadas antes de serem alteradas</w:t>
+      </w:r>
+    </w:p>
+    <w:p>
+      <w:pPr>
+        <w:rPr>
+          <w:lang w:val="pt-BR"/>
+        </w:rPr>
+      </w:pPr>
+      <w:r>
+        <w:rPr>
+          <w:lang w:val="pt-BR"/>
+        </w:rPr>
+        <w:t>*Converter products mobile e normal</w:t>
+      </w:r>
+      <w:r>
+        <w:rPr>
+          <w:lang w:val="pt-BR"/>
+        </w:rPr>
+        <w:t xml:space="preserve"> em um só e fazer a divisão dentro de productsComponent</w:t>
+      </w:r>
+    </w:p>
+    <w:p>
+      <w:pPr>
+        <w:rPr>
+          <w:color w:val="00B0F0"/>
+          <w:lang w:val="pt-BR"/>
+        </w:rPr>
+      </w:pPr>
+      <w:r>
+        <w:rPr>
+          <w:color w:val="00B0F0"/>
+          <w:lang w:val="pt-BR"/>
+        </w:rPr>
+        <w:t>*Passar header da lista para o componente de produtos</w:t>
+      </w:r>
+    </w:p>
+    <w:p>
+      <w:pPr>
+        <w:rPr>
+          <w:color w:val="C45911" w:themeColor="accent2" w:themeShade="BF"/>
+          <w:lang w:val="pt-BR"/>
+        </w:rPr>
+      </w:pPr>
+      <w:r>
+        <w:rPr>
+          <w:color w:val="C45911" w:themeColor="accent2" w:themeShade="BF"/>
+          <w:lang w:val="pt-BR"/>
+        </w:rPr>
+        <w:t xml:space="preserve">*Decidir entre realizar o post e o fetch a cada ação ou se crio uma state que será atualizada a cada ação, isso possibilitaria que somente o post seja realizado e o fetch ocorreria somente no load. </w:t>
+      </w:r>
+      <w:r>
+        <w:rPr>
+          <w:color w:val="C45911" w:themeColor="accent2" w:themeShade="BF"/>
+          <w:lang w:val="pt-BR"/>
+        </w:rPr>
+        <w:t>Dessa maneira eu teria a garantia da lista ser atualizada a cada ação sem a necessidade de se realizar uma request.</w:t>
+      </w:r>
+      <w:r>
+        <w:rPr>
+          <w:color w:val="C45911" w:themeColor="accent2" w:themeShade="BF"/>
+          <w:lang w:val="pt-BR"/>
+        </w:rPr>
+        <w:t xml:space="preserve"> Para garantir que os valores coincidam basta apenas eu enviar os mesmos valores tanto para a state quanto para o BD.</w:t>
+      </w:r>
+      <w:r>
+        <w:rPr>
+          <w:color w:val="C45911" w:themeColor="accent2" w:themeShade="BF"/>
           <w:lang w:val="pt-BR"/>
         </w:rPr>
         <w:t xml:space="preserve"> </w:t>
       </w:r>
-      <w:proofErr w:type="spellStart"/>
-      <w:r>
-        <w:rPr>
-          <w:lang w:val="pt-BR"/>
-        </w:rPr>
-        <w:t>drop</w:t>
-      </w:r>
-      <w:proofErr w:type="spellEnd"/>
-      <w:r>
-        <w:rPr>
-          <w:lang w:val="pt-BR"/>
-        </w:rPr>
-        <w:t xml:space="preserve"> para reordenar lista</w:t>
-      </w:r>
-      <w:r>
-        <w:rPr>
-          <w:lang w:val="pt-BR"/>
-        </w:rPr>
-        <w:t xml:space="preserve"> </w:t>
-      </w:r>
-    </w:p>
-    <w:p>
-      <w:pPr>
-        <w:rPr>
-          <w:color w:val="00B0F0"/>
-          <w:lang w:val="pt-BR"/>
-        </w:rPr>
-      </w:pPr>
-      <w:r>
-        <w:rPr>
-          <w:color w:val="00B0F0"/>
-          <w:lang w:val="pt-BR"/>
-        </w:rPr>
-        <w:t xml:space="preserve">*criar função parar aumentar e diminuir a </w:t>
-      </w:r>
-      <w:proofErr w:type="spellStart"/>
-      <w:r>
-        <w:rPr>
-          <w:color w:val="00B0F0"/>
-          <w:lang w:val="pt-BR"/>
-        </w:rPr>
-        <w:t>qtde</w:t>
-      </w:r>
-      <w:proofErr w:type="spellEnd"/>
-      <w:r>
-        <w:rPr>
-          <w:color w:val="00B0F0"/>
-          <w:lang w:val="pt-BR"/>
-        </w:rPr>
-        <w:t>, assim como alterar o valor total</w:t>
-      </w:r>
-    </w:p>
-    <w:p>
-      <w:pPr>
-        <w:rPr>
-          <w:color w:val="00B0F0"/>
-          <w:lang w:val="pt-BR"/>
-        </w:rPr>
-      </w:pPr>
-      <w:r>
-        <w:rPr>
-          <w:color w:val="00B0F0"/>
-          <w:lang w:val="pt-BR"/>
-        </w:rPr>
-        <w:t xml:space="preserve">*Inserir método para ordenar lista </w:t>
-      </w:r>
-    </w:p>
-    <w:p>
-      <w:pPr>
-        <w:rPr>
-          <w:color w:val="00B0F0"/>
-          <w:lang w:val="pt-BR"/>
-        </w:rPr>
-      </w:pPr>
-      <w:r>
-        <w:rPr>
-          <w:color w:val="00B0F0"/>
-          <w:lang w:val="pt-BR"/>
-        </w:rPr>
-        <w:t xml:space="preserve">*Enviar objeto do produto para o </w:t>
-      </w:r>
-      <w:proofErr w:type="spellStart"/>
-      <w:r>
-        <w:rPr>
-          <w:color w:val="00B0F0"/>
-          <w:lang w:val="pt-BR"/>
-        </w:rPr>
-        <w:t>localStorage</w:t>
-      </w:r>
-      <w:proofErr w:type="spellEnd"/>
-    </w:p>
-    <w:p>
-      <w:pPr>
-        <w:rPr>
-          <w:lang w:val="pt-BR"/>
-        </w:rPr>
-      </w:pPr>
-      <w:r>
-        <w:rPr>
-          <w:lang w:val="pt-BR"/>
-        </w:rPr>
-        <w:t xml:space="preserve">*Limpar </w:t>
-      </w:r>
-      <w:proofErr w:type="spellStart"/>
-      <w:r>
-        <w:rPr>
-          <w:lang w:val="pt-BR"/>
-        </w:rPr>
-        <w:t>form</w:t>
-      </w:r>
-      <w:proofErr w:type="spellEnd"/>
-      <w:r>
-        <w:rPr>
-          <w:lang w:val="pt-BR"/>
-        </w:rPr>
-        <w:t xml:space="preserve"> após submissão</w:t>
-      </w:r>
-    </w:p>
-    <w:p>
-      <w:pPr>
-        <w:rPr>
-          <w:lang w:val="pt-BR"/>
-        </w:rPr>
-      </w:pPr>
-      <w:r>
-        <w:rPr>
-          <w:color w:val="00B0F0"/>
-          <w:lang w:val="pt-BR"/>
-        </w:rPr>
-        <w:t>*Inserir possibilidade de excluir produto</w:t>
-      </w:r>
-    </w:p>
-    <w:p>
-      <w:pPr>
-        <w:rPr>
-          <w:lang w:val="pt-BR"/>
-        </w:rPr>
-      </w:pPr>
-      <w:r>
-        <w:rPr>
-          <w:lang w:val="pt-BR"/>
-        </w:rPr>
-        <w:t>*Criar sistema de buscas</w:t>
-      </w:r>
-    </w:p>
-    <w:p>
-      <w:pPr>
-        <w:rPr>
-          <w:lang w:val="pt-BR"/>
-        </w:rPr>
-      </w:pPr>
-      <w:r>
-        <w:rPr>
-          <w:lang w:val="pt-BR"/>
-        </w:rPr>
-        <w:t xml:space="preserve">*Verificar se as </w:t>
-      </w:r>
-      <w:proofErr w:type="spellStart"/>
-      <w:r>
-        <w:rPr>
-          <w:lang w:val="pt-BR"/>
-        </w:rPr>
-        <w:t>states</w:t>
-      </w:r>
-      <w:proofErr w:type="spellEnd"/>
-      <w:r>
-        <w:rPr>
-          <w:lang w:val="pt-BR"/>
-        </w:rPr>
-        <w:t xml:space="preserve"> do </w:t>
-      </w:r>
-      <w:proofErr w:type="spellStart"/>
-      <w:r>
-        <w:rPr>
-          <w:lang w:val="pt-BR"/>
-        </w:rPr>
-        <w:t>reducer</w:t>
-      </w:r>
-      <w:proofErr w:type="spellEnd"/>
-      <w:r>
-        <w:rPr>
-          <w:lang w:val="pt-BR"/>
-        </w:rPr>
-        <w:t xml:space="preserve"> estão sendo devidamente clonadas antes de serem alteradas</w:t>
-      </w:r>
-    </w:p>
-    <w:p>
-      <w:pPr>
-        <w:rPr>
-          <w:color w:val="00B0F0"/>
-          <w:lang w:val="pt-BR"/>
-        </w:rPr>
-      </w:pPr>
-      <w:r>
-        <w:rPr>
-          <w:color w:val="00B0F0"/>
-          <w:lang w:val="pt-BR"/>
-        </w:rPr>
-        <w:t>*Passar header da lista para o componente de produtos</w:t>
-      </w:r>
     </w:p>
     <w:p>
       <w:pPr>
@@ -342,227 +278,38 @@
           <w:color w:val="C45911" w:themeColor="accent2" w:themeShade="BF"/>
           <w:lang w:val="pt-BR"/>
         </w:rPr>
-        <w:t xml:space="preserve">*Decidir entre realizar o post e o </w:t>
-      </w:r>
-      <w:proofErr w:type="spellStart"/>
-      <w:r>
-        <w:rPr>
-          <w:color w:val="C45911" w:themeColor="accent2" w:themeShade="BF"/>
-          <w:lang w:val="pt-BR"/>
-        </w:rPr>
-        <w:t>fetch</w:t>
-      </w:r>
-      <w:proofErr w:type="spellEnd"/>
-      <w:r>
-        <w:rPr>
-          <w:color w:val="C45911" w:themeColor="accent2" w:themeShade="BF"/>
-          <w:lang w:val="pt-BR"/>
-        </w:rPr>
-        <w:t xml:space="preserve"> a cada ação ou se crio uma </w:t>
-      </w:r>
-      <w:proofErr w:type="spellStart"/>
-      <w:r>
-        <w:rPr>
-          <w:color w:val="C45911" w:themeColor="accent2" w:themeShade="BF"/>
-          <w:lang w:val="pt-BR"/>
-        </w:rPr>
-        <w:t>state</w:t>
-      </w:r>
-      <w:proofErr w:type="spellEnd"/>
-      <w:r>
-        <w:rPr>
-          <w:color w:val="C45911" w:themeColor="accent2" w:themeShade="BF"/>
-          <w:lang w:val="pt-BR"/>
-        </w:rPr>
-        <w:t xml:space="preserve"> que será atualizada a cada ação, isso possibilitaria que somente o post seja realizado e o </w:t>
-      </w:r>
-      <w:proofErr w:type="spellStart"/>
-      <w:r>
-        <w:rPr>
-          <w:color w:val="C45911" w:themeColor="accent2" w:themeShade="BF"/>
-          <w:lang w:val="pt-BR"/>
-        </w:rPr>
-        <w:t>fetch</w:t>
-      </w:r>
-      <w:proofErr w:type="spellEnd"/>
-      <w:r>
-        <w:rPr>
-          <w:color w:val="C45911" w:themeColor="accent2" w:themeShade="BF"/>
-          <w:lang w:val="pt-BR"/>
-        </w:rPr>
-        <w:t xml:space="preserve"> ocorreria somente no </w:t>
-      </w:r>
-      <w:proofErr w:type="spellStart"/>
-      <w:r>
-        <w:rPr>
-          <w:color w:val="C45911" w:themeColor="accent2" w:themeShade="BF"/>
-          <w:lang w:val="pt-BR"/>
-        </w:rPr>
-        <w:t>load</w:t>
-      </w:r>
-      <w:proofErr w:type="spellEnd"/>
-      <w:r>
-        <w:rPr>
-          <w:color w:val="C45911" w:themeColor="accent2" w:themeShade="BF"/>
-          <w:lang w:val="pt-BR"/>
-        </w:rPr>
-        <w:t xml:space="preserve">. </w:t>
-      </w:r>
-      <w:r>
-        <w:rPr>
-          <w:color w:val="C45911" w:themeColor="accent2" w:themeShade="BF"/>
-          <w:lang w:val="pt-BR"/>
-        </w:rPr>
-        <w:t xml:space="preserve">Dessa maneira eu teria a garantia da lista ser atualizada a cada ação sem a necessidade de se realizar uma </w:t>
-      </w:r>
-      <w:proofErr w:type="spellStart"/>
-      <w:r>
-        <w:rPr>
-          <w:color w:val="C45911" w:themeColor="accent2" w:themeShade="BF"/>
-          <w:lang w:val="pt-BR"/>
-        </w:rPr>
-        <w:t>request</w:t>
-      </w:r>
-      <w:proofErr w:type="spellEnd"/>
-      <w:r>
-        <w:rPr>
-          <w:color w:val="C45911" w:themeColor="accent2" w:themeShade="BF"/>
-          <w:lang w:val="pt-BR"/>
-        </w:rPr>
-        <w:t>.</w:t>
-      </w:r>
-      <w:r>
-        <w:rPr>
-          <w:color w:val="C45911" w:themeColor="accent2" w:themeShade="BF"/>
-          <w:lang w:val="pt-BR"/>
-        </w:rPr>
-        <w:t xml:space="preserve"> Para garantir que os valores coincidam basta apenas eu enviar os mesmos valores tanto para a </w:t>
-      </w:r>
-      <w:proofErr w:type="spellStart"/>
-      <w:r>
-        <w:rPr>
-          <w:color w:val="C45911" w:themeColor="accent2" w:themeShade="BF"/>
-          <w:lang w:val="pt-BR"/>
-        </w:rPr>
-        <w:t>state</w:t>
-      </w:r>
-      <w:proofErr w:type="spellEnd"/>
-      <w:r>
-        <w:rPr>
-          <w:color w:val="C45911" w:themeColor="accent2" w:themeShade="BF"/>
-          <w:lang w:val="pt-BR"/>
-        </w:rPr>
-        <w:t xml:space="preserve"> quanto para o BD.</w:t>
-      </w:r>
-      <w:r>
-        <w:rPr>
-          <w:color w:val="C45911" w:themeColor="accent2" w:themeShade="BF"/>
-          <w:lang w:val="pt-BR"/>
-        </w:rPr>
-        <w:t xml:space="preserve"> </w:t>
-      </w:r>
-    </w:p>
-    <w:p>
-      <w:pPr>
-        <w:rPr>
-          <w:color w:val="C45911" w:themeColor="accent2" w:themeShade="BF"/>
-          <w:lang w:val="pt-BR"/>
-        </w:rPr>
-      </w:pPr>
-      <w:r>
-        <w:rPr>
-          <w:color w:val="C45911" w:themeColor="accent2" w:themeShade="BF"/>
-          <w:lang w:val="pt-BR"/>
-        </w:rPr>
         <w:tab/>
-        <w:t xml:space="preserve">=&gt; A ideia era realmente salvar os valores no </w:t>
-      </w:r>
-      <w:proofErr w:type="spellStart"/>
-      <w:r>
-        <w:rPr>
-          <w:color w:val="C45911" w:themeColor="accent2" w:themeShade="BF"/>
-          <w:lang w:val="pt-BR"/>
-        </w:rPr>
-        <w:t>redux</w:t>
-      </w:r>
-      <w:proofErr w:type="spellEnd"/>
-      <w:r>
-        <w:rPr>
-          <w:color w:val="C45911" w:themeColor="accent2" w:themeShade="BF"/>
-          <w:lang w:val="pt-BR"/>
-        </w:rPr>
-        <w:t xml:space="preserve">, mas não consegui atualizar o componente de output, por isso cedi para a opção de realizar o post e chamar o método responsável pelo </w:t>
-      </w:r>
-      <w:proofErr w:type="spellStart"/>
-      <w:r>
-        <w:rPr>
-          <w:color w:val="C45911" w:themeColor="accent2" w:themeShade="BF"/>
-          <w:lang w:val="pt-BR"/>
-        </w:rPr>
-        <w:t>fetch</w:t>
-      </w:r>
-      <w:proofErr w:type="spellEnd"/>
-      <w:r>
-        <w:rPr>
-          <w:color w:val="C45911" w:themeColor="accent2" w:themeShade="BF"/>
-          <w:lang w:val="pt-BR"/>
-        </w:rPr>
-        <w:t xml:space="preserve"> logo em seguida.</w:t>
-      </w:r>
-    </w:p>
-    <w:p>
-      <w:pPr>
-        <w:rPr>
-          <w:color w:val="00B0F0"/>
-          <w:lang w:val="pt-BR"/>
-        </w:rPr>
-      </w:pPr>
-      <w:r>
-        <w:rPr>
-          <w:color w:val="00B0F0"/>
-          <w:lang w:val="pt-BR"/>
-        </w:rPr>
-        <w:t xml:space="preserve">*Criar mensagens de erro nos inputs do </w:t>
-      </w:r>
-      <w:proofErr w:type="spellStart"/>
-      <w:r>
-        <w:rPr>
-          <w:color w:val="00B0F0"/>
-          <w:lang w:val="pt-BR"/>
-        </w:rPr>
-        <w:t>form</w:t>
-      </w:r>
-      <w:proofErr w:type="spellEnd"/>
-    </w:p>
-    <w:p>
-      <w:pPr>
-        <w:rPr>
-          <w:color w:val="00B0F0"/>
-          <w:lang w:val="pt-BR"/>
-        </w:rPr>
-      </w:pPr>
-      <w:r>
-        <w:rPr>
-          <w:color w:val="00B0F0"/>
-          <w:lang w:val="pt-BR"/>
-        </w:rPr>
-        <w:t xml:space="preserve">*Desabilitar botão até que o </w:t>
-      </w:r>
-      <w:proofErr w:type="spellStart"/>
-      <w:r>
-        <w:rPr>
-          <w:color w:val="00B0F0"/>
-          <w:lang w:val="pt-BR"/>
-        </w:rPr>
-        <w:t>form</w:t>
-      </w:r>
-      <w:proofErr w:type="spellEnd"/>
-      <w:r>
-        <w:rPr>
-          <w:color w:val="00B0F0"/>
-          <w:lang w:val="pt-BR"/>
-        </w:rPr>
-        <w:t xml:space="preserve"> seja válido</w:t>
+        <w:t>=&gt; A ideia era realmente salvar os valores no redux, mas não consegui atualizar o componente de output, por isso cedi para a opção de realizar o post e chamar o método responsável pelo fetch logo em seguida.</w:t>
+      </w:r>
+    </w:p>
+    <w:p>
+      <w:pPr>
+        <w:rPr>
+          <w:color w:val="00B0F0"/>
+          <w:lang w:val="pt-BR"/>
+        </w:rPr>
+      </w:pPr>
+      <w:r>
+        <w:rPr>
+          <w:color w:val="00B0F0"/>
+          <w:lang w:val="pt-BR"/>
+        </w:rPr>
+        <w:t>*Criar mensagens de erro nos inputs do form</w:t>
+      </w:r>
+    </w:p>
+    <w:p>
+      <w:pPr>
+        <w:rPr>
+          <w:color w:val="00B0F0"/>
+          <w:lang w:val="pt-BR"/>
+        </w:rPr>
+      </w:pPr>
+      <w:r>
+        <w:rPr>
+          <w:color w:val="00B0F0"/>
+          <w:lang w:val="pt-BR"/>
+        </w:rPr>
+        <w:t>*Desabilitar botão até que o form seja válido</w:t>
       </w:r>
     </w:p>
     <w:p>
@@ -620,6 +367,7 @@
           <w:color w:val="000000" w:themeColor="text1"/>
           <w:lang w:val="pt-BR"/>
         </w:rPr>
+        <w:lastRenderedPageBreak/>
         <w:t>*</w:t>
       </w:r>
       <w:r>
@@ -627,36 +375,12 @@
           <w:color w:val="000000" w:themeColor="text1"/>
           <w:lang w:val="pt-BR"/>
         </w:rPr>
-        <w:t xml:space="preserve">Primeiro ID sendo gerado como </w:t>
-      </w:r>
-      <w:proofErr w:type="spellStart"/>
-      <w:r>
-        <w:rPr>
-          <w:color w:val="000000" w:themeColor="text1"/>
-          <w:lang w:val="pt-BR"/>
-        </w:rPr>
-        <w:t>null</w:t>
-      </w:r>
-      <w:proofErr w:type="spellEnd"/>
-      <w:r>
-        <w:rPr>
-          <w:color w:val="000000" w:themeColor="text1"/>
-          <w:lang w:val="pt-BR"/>
-        </w:rPr>
-        <w:t xml:space="preserve"> quando a lista está vazia</w:t>
-      </w:r>
-    </w:p>
-    <w:p>
-      <w:r>
-        <w:t>*</w:t>
-      </w:r>
-      <w:proofErr w:type="spellStart"/>
-      <w:r>
-        <w:t>checar</w:t>
-      </w:r>
-      <w:proofErr w:type="spellEnd"/>
-      <w:r>
-        <w:t xml:space="preserve"> unexpected use of c</w:t>
+        <w:t>Primeiro ID sendo gerado como null quando a lista está vazia</w:t>
+      </w:r>
+    </w:p>
+    <w:p>
+      <w:r>
+        <w:t>*checar unexpected use of c</w:t>
       </w:r>
       <w:r>
         <w:t>omma operator no reduce</w:t>
@@ -672,7 +396,6 @@
         <w:rPr>
           <w:lang w:val="pt-BR"/>
         </w:rPr>
-        <w:lastRenderedPageBreak/>
         <w:t>*Criar maneira de prevenir q</w:t>
       </w:r>
       <w:r>
@@ -685,21 +408,45 @@
         <w:rPr>
           <w:lang w:val="pt-BR"/>
         </w:rPr>
-        <w:t>No momento a lista está sendo renderizada a cada alteração e ao chamar ‘</w:t>
-      </w:r>
-      <w:proofErr w:type="spellStart"/>
-      <w:r>
-        <w:rPr>
-          <w:lang w:val="pt-BR"/>
-        </w:rPr>
-        <w:t>onInit</w:t>
-      </w:r>
-      <w:proofErr w:type="spellEnd"/>
-      <w:r>
-        <w:rPr>
-          <w:lang w:val="pt-BR"/>
-        </w:rPr>
-        <w:t>’ ela acaba sendo reordenada no momento em que a quantidade é alterada, isso pode causar confusão no usuário, já que o produto que está sendo tratado pode mudar de posição no momento da mudança de quantidade.</w:t>
+        <w:t>No momento a lista está sendo renderizada a cada alteração e ao chamar ‘onInit’ ela acaba sendo reordenada no momento em que a quantidade é alterada, isso pode causar confusão no usuário, já que o produto que está sendo tratado pode mudar de posição no momento da mudança de quantidade.</w:t>
+      </w:r>
+    </w:p>
+    <w:p>
+      <w:pPr>
+        <w:rPr>
+          <w:lang w:val="pt-BR"/>
+        </w:rPr>
+      </w:pPr>
+      <w:r>
+        <w:rPr>
+          <w:lang w:val="pt-BR"/>
+        </w:rPr>
+        <w:t>*Posicionamento do drag and drop um pouquinho fora na área permitida para drop</w:t>
+      </w:r>
+      <w:r>
+        <w:rPr>
+          <w:lang w:val="pt-BR"/>
+        </w:rPr>
+        <w:t xml:space="preserve"> no primeiro e no último índices</w:t>
+      </w:r>
+    </w:p>
+    <w:p>
+      <w:pPr>
+        <w:rPr>
+          <w:lang w:val="pt-BR"/>
+        </w:rPr>
+      </w:pPr>
+      <w:r>
+        <w:rPr>
+          <w:lang w:val="pt-BR"/>
+        </w:rPr>
+        <w:t>*Remover drag nos pontos onde há outros eventos (remover item e aumentar quantidade)</w:t>
+      </w:r>
+      <w:r>
+        <w:rPr>
+          <w:lang w:val="pt-BR"/>
+        </w:rPr>
+        <w:t xml:space="preserve"> – Talvez criar um botão para realizar o drag</w:t>
       </w:r>
     </w:p>
     <w:p>

</xml_diff>

<commit_message>
Drag and drop - FINALIZADO
</commit_message>
<xml_diff>
--- a/tarefas.docx
+++ b/tarefas.docx
@@ -447,6 +447,32 @@
           <w:lang w:val="pt-BR"/>
         </w:rPr>
         <w:t xml:space="preserve"> – Talvez criar um botão para realizar o drag</w:t>
+      </w:r>
+    </w:p>
+    <w:p>
+      <w:pPr>
+        <w:rPr>
+          <w:lang w:val="pt-BR"/>
+        </w:rPr>
+      </w:pPr>
+      <w:r>
+        <w:rPr>
+          <w:lang w:val="pt-BR"/>
+        </w:rPr>
+        <w:t>*Erro retornado quando orderList é null no reducer</w:t>
+      </w:r>
+    </w:p>
+    <w:p>
+      <w:pPr>
+        <w:rPr>
+          <w:lang w:val="pt-BR"/>
+        </w:rPr>
+      </w:pPr>
+      <w:r>
+        <w:rPr>
+          <w:lang w:val="pt-BR"/>
+        </w:rPr>
+        <w:t>*BackgroundColor aparecendo em qualquer click, fazer com que apareça somente quando for acontecer o drag ou simplesmente fazer com que suma caso não ocorra o drag</w:t>
       </w:r>
     </w:p>
     <w:p>

</xml_diff>

<commit_message>
Correção de bugs assinalados até aqui; Criação do componente Toastify
</commit_message>
<xml_diff>
--- a/tarefas.docx
+++ b/tarefas.docx
@@ -58,6 +58,21 @@
         <w:rPr>
           <w:lang w:val="pt-BR"/>
         </w:rPr>
+        <w:t>*Tratar erros</w:t>
+      </w:r>
+    </w:p>
+    <w:p>
+      <w:pPr>
+        <w:rPr>
+          <w:color w:val="00B0F0"/>
+          <w:lang w:val="pt-BR"/>
+        </w:rPr>
+      </w:pPr>
+      <w:r>
+        <w:rPr>
+          <w:color w:val="00B0F0"/>
+          <w:lang w:val="pt-BR"/>
+        </w:rPr>
         <w:t>*Inserir alert quando o produto for excluído por chegar a 0</w:t>
       </w:r>
     </w:p>
@@ -86,11 +101,13 @@
     <w:p>
       <w:pPr>
         <w:rPr>
-          <w:lang w:val="pt-BR"/>
-        </w:rPr>
-      </w:pPr>
-      <w:r>
-        <w:rPr>
+          <w:color w:val="00B0F0"/>
+          <w:lang w:val="pt-BR"/>
+        </w:rPr>
+      </w:pPr>
+      <w:r>
+        <w:rPr>
+          <w:color w:val="00B0F0"/>
           <w:lang w:val="pt-BR"/>
         </w:rPr>
         <w:t>*Salvar ordem da lista no DB</w:t>
@@ -194,6 +211,12 @@
           <w:lang w:val="pt-BR"/>
         </w:rPr>
         <w:t>*Verificar se as states do reducer estão sendo devidamente clonadas antes de serem alteradas</w:t>
+      </w:r>
+      <w:r>
+        <w:rPr>
+          <w:lang w:val="pt-BR"/>
+        </w:rPr>
+        <w:t xml:space="preserve"> e em outros arquivos tbm</w:t>
       </w:r>
     </w:p>
     <w:p>
@@ -352,27 +375,27 @@
           <w:szCs w:val="40"/>
           <w:lang w:val="pt-BR"/>
         </w:rPr>
+        <w:lastRenderedPageBreak/>
         <w:t>BUGS:</w:t>
       </w:r>
     </w:p>
     <w:p>
       <w:pPr>
         <w:rPr>
-          <w:color w:val="000000" w:themeColor="text1"/>
-          <w:lang w:val="pt-BR"/>
-        </w:rPr>
-      </w:pPr>
-      <w:r>
-        <w:rPr>
-          <w:color w:val="000000" w:themeColor="text1"/>
-          <w:lang w:val="pt-BR"/>
-        </w:rPr>
-        <w:lastRenderedPageBreak/>
+          <w:color w:val="00B0F0"/>
+          <w:lang w:val="pt-BR"/>
+        </w:rPr>
+      </w:pPr>
+      <w:r>
+        <w:rPr>
+          <w:color w:val="00B0F0"/>
+          <w:lang w:val="pt-BR"/>
+        </w:rPr>
         <w:t>*</w:t>
       </w:r>
       <w:r>
         <w:rPr>
-          <w:color w:val="000000" w:themeColor="text1"/>
+          <w:color w:val="00B0F0"/>
           <w:lang w:val="pt-BR"/>
         </w:rPr>
         <w:t>Primeiro ID sendo gerado como null quando a lista está vazia</w:t>
@@ -389,23 +412,20 @@
     <w:p>
       <w:pPr>
         <w:rPr>
-          <w:lang w:val="pt-BR"/>
-        </w:rPr>
-      </w:pPr>
-      <w:r>
-        <w:rPr>
-          <w:lang w:val="pt-BR"/>
-        </w:rPr>
-        <w:t>*Criar maneira de prevenir q</w:t>
-      </w:r>
-      <w:r>
-        <w:rPr>
-          <w:lang w:val="pt-BR"/>
-        </w:rPr>
-        <w:t xml:space="preserve">ue lista seja reordenada quando se estiver alterando a quantidade, ou seja, a ordenação só ocorrerá caso o botão de ordenar seja clicado. </w:t>
-      </w:r>
-      <w:r>
-        <w:rPr>
+          <w:color w:val="00B0F0"/>
+          <w:lang w:val="pt-BR"/>
+        </w:rPr>
+      </w:pPr>
+      <w:r>
+        <w:rPr>
+          <w:color w:val="00B0F0"/>
+          <w:lang w:val="pt-BR"/>
+        </w:rPr>
+        <w:t xml:space="preserve">*Criar maneira de prevenir que lista seja reordenada quando se estiver alterando a quantidade, ou seja, a ordenação só ocorrerá caso o botão de ordenar seja clicado. </w:t>
+      </w:r>
+      <w:r>
+        <w:rPr>
+          <w:color w:val="00B0F0"/>
           <w:lang w:val="pt-BR"/>
         </w:rPr>
         <w:t>No momento a lista está sendo renderizada a cada alteração e ao chamar ‘onInit’ ela acaba sendo reordenada no momento em que a quantidade é alterada, isso pode causar confusão no usuário, já que o produto que está sendo tratado pode mudar de posição no momento da mudança de quantidade.</w:t>
@@ -414,17 +434,20 @@
     <w:p>
       <w:pPr>
         <w:rPr>
-          <w:lang w:val="pt-BR"/>
-        </w:rPr>
-      </w:pPr>
-      <w:r>
-        <w:rPr>
+          <w:color w:val="00B0F0"/>
+          <w:lang w:val="pt-BR"/>
+        </w:rPr>
+      </w:pPr>
+      <w:r>
+        <w:rPr>
+          <w:color w:val="00B0F0"/>
           <w:lang w:val="pt-BR"/>
         </w:rPr>
         <w:t>*Posicionamento do drag and drop um pouquinho fora na área permitida para drop</w:t>
       </w:r>
       <w:r>
         <w:rPr>
+          <w:color w:val="00B0F0"/>
           <w:lang w:val="pt-BR"/>
         </w:rPr>
         <w:t xml:space="preserve"> no primeiro e no último índices</w:t>
@@ -433,17 +456,20 @@
     <w:p>
       <w:pPr>
         <w:rPr>
-          <w:lang w:val="pt-BR"/>
-        </w:rPr>
-      </w:pPr>
-      <w:r>
-        <w:rPr>
+          <w:color w:val="7030A0"/>
+          <w:lang w:val="pt-BR"/>
+        </w:rPr>
+      </w:pPr>
+      <w:r>
+        <w:rPr>
+          <w:color w:val="7030A0"/>
           <w:lang w:val="pt-BR"/>
         </w:rPr>
         <w:t>*Remover drag nos pontos onde há outros eventos (remover item e aumentar quantidade)</w:t>
       </w:r>
       <w:r>
         <w:rPr>
+          <w:color w:val="7030A0"/>
           <w:lang w:val="pt-BR"/>
         </w:rPr>
         <w:t xml:space="preserve"> – Talvez criar um botão para realizar o drag</w:t>
@@ -452,11 +478,13 @@
     <w:p>
       <w:pPr>
         <w:rPr>
-          <w:lang w:val="pt-BR"/>
-        </w:rPr>
-      </w:pPr>
-      <w:r>
-        <w:rPr>
+          <w:color w:val="00B0F0"/>
+          <w:lang w:val="pt-BR"/>
+        </w:rPr>
+      </w:pPr>
+      <w:r>
+        <w:rPr>
+          <w:color w:val="00B0F0"/>
           <w:lang w:val="pt-BR"/>
         </w:rPr>
         <w:t>*Erro retornado quando orderList é null no reducer</w:t>
@@ -465,11 +493,13 @@
     <w:p>
       <w:pPr>
         <w:rPr>
-          <w:lang w:val="pt-BR"/>
-        </w:rPr>
-      </w:pPr>
-      <w:r>
-        <w:rPr>
+          <w:color w:val="00B0F0"/>
+          <w:lang w:val="pt-BR"/>
+        </w:rPr>
+      </w:pPr>
+      <w:r>
+        <w:rPr>
+          <w:color w:val="00B0F0"/>
           <w:lang w:val="pt-BR"/>
         </w:rPr>
         <w:t>*BackgroundColor aparecendo em qualquer click, fazer com que apareça somente quando for acontecer o drag ou simplesmente fazer com que suma caso não ocorra o drag</w:t>

</xml_diff>

<commit_message>
Inserção de productsMobile em productsComponent; Inserção de funcionalidades em productsMobile; Habilitação das arrows de ordem apontando a ordem e a direção da lista
</commit_message>
<xml_diff>
--- a/tarefas.docx
+++ b/tarefas.docx
@@ -32,17 +32,33 @@
         <w:rPr>
           <w:lang w:val="pt-BR"/>
         </w:rPr>
-        <w:t xml:space="preserve">*Criar seed opcional para testes </w:t>
-      </w:r>
-    </w:p>
-    <w:p>
-      <w:pPr>
-        <w:rPr>
-          <w:lang w:val="pt-BR"/>
-        </w:rPr>
-      </w:pPr>
-      <w:r>
-        <w:rPr>
+        <w:t xml:space="preserve">*Criar </w:t>
+      </w:r>
+      <w:proofErr w:type="spellStart"/>
+      <w:r>
+        <w:rPr>
+          <w:lang w:val="pt-BR"/>
+        </w:rPr>
+        <w:t>seed</w:t>
+      </w:r>
+      <w:proofErr w:type="spellEnd"/>
+      <w:r>
+        <w:rPr>
+          <w:lang w:val="pt-BR"/>
+        </w:rPr>
+        <w:t xml:space="preserve"> opcional para testes </w:t>
+      </w:r>
+    </w:p>
+    <w:p>
+      <w:pPr>
+        <w:rPr>
+          <w:color w:val="00B0F0"/>
+          <w:lang w:val="pt-BR"/>
+        </w:rPr>
+      </w:pPr>
+      <w:r>
+        <w:rPr>
+          <w:color w:val="00B0F0"/>
           <w:lang w:val="pt-BR"/>
         </w:rPr>
         <w:t>*Inserir confirmação de produto inserido e/ou removido</w:t>
@@ -51,11 +67,13 @@
     <w:p>
       <w:pPr>
         <w:rPr>
-          <w:lang w:val="pt-BR"/>
-        </w:rPr>
-      </w:pPr>
-      <w:r>
-        <w:rPr>
+          <w:color w:val="00B0F0"/>
+          <w:lang w:val="pt-BR"/>
+        </w:rPr>
+      </w:pPr>
+      <w:r>
+        <w:rPr>
+          <w:color w:val="00B0F0"/>
           <w:lang w:val="pt-BR"/>
         </w:rPr>
         <w:t>*Tratar erros</w:t>
@@ -73,23 +91,48 @@
           <w:color w:val="00B0F0"/>
           <w:lang w:val="pt-BR"/>
         </w:rPr>
-        <w:t>*Inserir alert quando o produto for excluído por chegar a 0</w:t>
-      </w:r>
-    </w:p>
-    <w:p>
-      <w:pPr>
-        <w:rPr>
-          <w:color w:val="00B0F0"/>
-          <w:lang w:val="pt-BR"/>
-        </w:rPr>
-      </w:pPr>
-      <w:r>
-        <w:rPr>
-          <w:color w:val="00B0F0"/>
-          <w:lang w:val="pt-BR"/>
-        </w:rPr>
-        <w:t>*Inserir drag and drop para reordenar lista</w:t>
-      </w:r>
+        <w:t xml:space="preserve">*Inserir </w:t>
+      </w:r>
+      <w:proofErr w:type="spellStart"/>
+      <w:r>
+        <w:rPr>
+          <w:color w:val="00B0F0"/>
+          <w:lang w:val="pt-BR"/>
+        </w:rPr>
+        <w:t>alert</w:t>
+      </w:r>
+      <w:proofErr w:type="spellEnd"/>
+      <w:r>
+        <w:rPr>
+          <w:color w:val="00B0F0"/>
+          <w:lang w:val="pt-BR"/>
+        </w:rPr>
+        <w:t xml:space="preserve"> quando o produto for excluído por chegar a 0</w:t>
+      </w:r>
+    </w:p>
+    <w:p>
+      <w:pPr>
+        <w:rPr>
+          <w:color w:val="00B0F0"/>
+          <w:lang w:val="pt-BR"/>
+        </w:rPr>
+      </w:pPr>
+      <w:r>
+        <w:rPr>
+          <w:color w:val="00B0F0"/>
+          <w:lang w:val="pt-BR"/>
+        </w:rPr>
+        <w:t xml:space="preserve">*Inserir </w:t>
+      </w:r>
+      <w:proofErr w:type="spellStart"/>
+      <w:r>
+        <w:rPr>
+          <w:color w:val="00B0F0"/>
+          <w:lang w:val="pt-BR"/>
+        </w:rPr>
+        <w:t>drag</w:t>
+      </w:r>
+      <w:proofErr w:type="spellEnd"/>
       <w:r>
         <w:rPr>
           <w:color w:val="00B0F0"/>
@@ -97,6 +140,45 @@
         </w:rPr>
         <w:t xml:space="preserve"> </w:t>
       </w:r>
+      <w:proofErr w:type="spellStart"/>
+      <w:r>
+        <w:rPr>
+          <w:color w:val="00B0F0"/>
+          <w:lang w:val="pt-BR"/>
+        </w:rPr>
+        <w:t>and</w:t>
+      </w:r>
+      <w:proofErr w:type="spellEnd"/>
+      <w:r>
+        <w:rPr>
+          <w:color w:val="00B0F0"/>
+          <w:lang w:val="pt-BR"/>
+        </w:rPr>
+        <w:t xml:space="preserve"> </w:t>
+      </w:r>
+      <w:proofErr w:type="spellStart"/>
+      <w:r>
+        <w:rPr>
+          <w:color w:val="00B0F0"/>
+          <w:lang w:val="pt-BR"/>
+        </w:rPr>
+        <w:t>drop</w:t>
+      </w:r>
+      <w:proofErr w:type="spellEnd"/>
+      <w:r>
+        <w:rPr>
+          <w:color w:val="00B0F0"/>
+          <w:lang w:val="pt-BR"/>
+        </w:rPr>
+        <w:t xml:space="preserve"> para reordenar lista</w:t>
+      </w:r>
+      <w:r>
+        <w:rPr>
+          <w:color w:val="00B0F0"/>
+          <w:lang w:val="pt-BR"/>
+        </w:rPr>
+        <w:t xml:space="preserve"> </w:t>
+      </w:r>
     </w:p>
     <w:p>
       <w:pPr>
@@ -125,7 +207,23 @@
           <w:color w:val="00B0F0"/>
           <w:lang w:val="pt-BR"/>
         </w:rPr>
-        <w:t>*criar função parar aumentar e diminuir a qtde, assim como alterar o valor total</w:t>
+        <w:t xml:space="preserve">*criar função parar aumentar e diminuir a </w:t>
+      </w:r>
+      <w:proofErr w:type="spellStart"/>
+      <w:r>
+        <w:rPr>
+          <w:color w:val="00B0F0"/>
+          <w:lang w:val="pt-BR"/>
+        </w:rPr>
+        <w:t>qtde</w:t>
+      </w:r>
+      <w:proofErr w:type="spellEnd"/>
+      <w:r>
+        <w:rPr>
+          <w:color w:val="00B0F0"/>
+          <w:lang w:val="pt-BR"/>
+        </w:rPr>
+        <w:t>, assim como alterar o valor total</w:t>
       </w:r>
     </w:p>
     <w:p>
@@ -155,20 +253,47 @@
           <w:color w:val="00B0F0"/>
           <w:lang w:val="pt-BR"/>
         </w:rPr>
-        <w:t>*Enviar objeto do produto para o localStorage</w:t>
-      </w:r>
-    </w:p>
-    <w:p>
-      <w:pPr>
-        <w:rPr>
-          <w:lang w:val="pt-BR"/>
-        </w:rPr>
-      </w:pPr>
-      <w:r>
-        <w:rPr>
-          <w:lang w:val="pt-BR"/>
-        </w:rPr>
-        <w:t>*Limpar form após submissão</w:t>
+        <w:t xml:space="preserve">*Enviar objeto do produto para o </w:t>
+      </w:r>
+      <w:proofErr w:type="spellStart"/>
+      <w:r>
+        <w:rPr>
+          <w:color w:val="00B0F0"/>
+          <w:lang w:val="pt-BR"/>
+        </w:rPr>
+        <w:t>localStorage</w:t>
+      </w:r>
+      <w:proofErr w:type="spellEnd"/>
+    </w:p>
+    <w:p>
+      <w:pPr>
+        <w:rPr>
+          <w:color w:val="00B0F0"/>
+          <w:lang w:val="pt-BR"/>
+        </w:rPr>
+      </w:pPr>
+      <w:r>
+        <w:rPr>
+          <w:color w:val="00B0F0"/>
+          <w:lang w:val="pt-BR"/>
+        </w:rPr>
+        <w:t xml:space="preserve">*Limpar </w:t>
+      </w:r>
+      <w:proofErr w:type="spellStart"/>
+      <w:r>
+        <w:rPr>
+          <w:color w:val="00B0F0"/>
+          <w:lang w:val="pt-BR"/>
+        </w:rPr>
+        <w:t>form</w:t>
+      </w:r>
+      <w:proofErr w:type="spellEnd"/>
+      <w:r>
+        <w:rPr>
+          <w:color w:val="00B0F0"/>
+          <w:lang w:val="pt-BR"/>
+        </w:rPr>
+        <w:t xml:space="preserve"> após submissão</w:t>
       </w:r>
     </w:p>
     <w:p>
@@ -210,33 +335,202 @@
         <w:rPr>
           <w:lang w:val="pt-BR"/>
         </w:rPr>
-        <w:t>*Verificar se as states do reducer estão sendo devidamente clonadas antes de serem alteradas</w:t>
-      </w:r>
-      <w:r>
-        <w:rPr>
-          <w:lang w:val="pt-BR"/>
-        </w:rPr>
-        <w:t xml:space="preserve"> e em outros arquivos tbm</w:t>
-      </w:r>
-    </w:p>
-    <w:p>
-      <w:pPr>
-        <w:rPr>
-          <w:lang w:val="pt-BR"/>
-        </w:rPr>
-      </w:pPr>
-      <w:r>
-        <w:rPr>
-          <w:lang w:val="pt-BR"/>
-        </w:rPr>
-        <w:t>*Converter products mobile e normal</w:t>
-      </w:r>
-      <w:r>
-        <w:rPr>
-          <w:lang w:val="pt-BR"/>
-        </w:rPr>
-        <w:t xml:space="preserve"> em um só e fazer a divisão dentro de productsComponent</w:t>
-      </w:r>
+        <w:t xml:space="preserve">*Verificar se as </w:t>
+      </w:r>
+      <w:proofErr w:type="spellStart"/>
+      <w:r>
+        <w:rPr>
+          <w:lang w:val="pt-BR"/>
+        </w:rPr>
+        <w:t>states</w:t>
+      </w:r>
+      <w:proofErr w:type="spellEnd"/>
+      <w:r>
+        <w:rPr>
+          <w:lang w:val="pt-BR"/>
+        </w:rPr>
+        <w:t xml:space="preserve"> do </w:t>
+      </w:r>
+      <w:proofErr w:type="spellStart"/>
+      <w:r>
+        <w:rPr>
+          <w:lang w:val="pt-BR"/>
+        </w:rPr>
+        <w:t>reducer</w:t>
+      </w:r>
+      <w:proofErr w:type="spellEnd"/>
+      <w:r>
+        <w:rPr>
+          <w:lang w:val="pt-BR"/>
+        </w:rPr>
+        <w:t xml:space="preserve"> estão sendo devidamente clonadas antes de serem alteradas</w:t>
+      </w:r>
+      <w:r>
+        <w:rPr>
+          <w:lang w:val="pt-BR"/>
+        </w:rPr>
+        <w:t xml:space="preserve"> e em outros arquivos </w:t>
+      </w:r>
+      <w:proofErr w:type="spellStart"/>
+      <w:r>
+        <w:rPr>
+          <w:lang w:val="pt-BR"/>
+        </w:rPr>
+        <w:t>tbm</w:t>
+      </w:r>
+      <w:proofErr w:type="spellEnd"/>
+    </w:p>
+    <w:p>
+      <w:pPr>
+        <w:rPr>
+          <w:lang w:val="pt-BR"/>
+        </w:rPr>
+      </w:pPr>
+      <w:r>
+        <w:rPr>
+          <w:lang w:val="pt-BR"/>
+        </w:rPr>
+        <w:t xml:space="preserve">*Converter </w:t>
+      </w:r>
+      <w:proofErr w:type="spellStart"/>
+      <w:r>
+        <w:rPr>
+          <w:lang w:val="pt-BR"/>
+        </w:rPr>
+        <w:t>products</w:t>
+      </w:r>
+      <w:proofErr w:type="spellEnd"/>
+      <w:r>
+        <w:rPr>
+          <w:lang w:val="pt-BR"/>
+        </w:rPr>
+        <w:t xml:space="preserve"> mobile e normal</w:t>
+      </w:r>
+      <w:r>
+        <w:rPr>
+          <w:lang w:val="pt-BR"/>
+        </w:rPr>
+        <w:t xml:space="preserve"> em um só e fazer a divisão dentro de </w:t>
+      </w:r>
+      <w:proofErr w:type="spellStart"/>
+      <w:r>
+        <w:rPr>
+          <w:lang w:val="pt-BR"/>
+        </w:rPr>
+        <w:t>productsComponent</w:t>
+      </w:r>
+      <w:proofErr w:type="spellEnd"/>
+      <w:r>
+        <w:rPr>
+          <w:lang w:val="pt-BR"/>
+        </w:rPr>
+        <w:t xml:space="preserve"> (Faltando passar o componente </w:t>
+      </w:r>
+      <w:proofErr w:type="spellStart"/>
+      <w:r>
+        <w:rPr>
+          <w:lang w:val="pt-BR"/>
+        </w:rPr>
+        <w:t>pc</w:t>
+      </w:r>
+      <w:proofErr w:type="spellEnd"/>
+      <w:r>
+        <w:rPr>
+          <w:lang w:val="pt-BR"/>
+        </w:rPr>
+        <w:t xml:space="preserve"> para um subcomponente. Por ora eu não mexi, pois não sei se o </w:t>
+      </w:r>
+      <w:proofErr w:type="spellStart"/>
+      <w:r>
+        <w:rPr>
+          <w:lang w:val="pt-BR"/>
+        </w:rPr>
+        <w:t>draggable</w:t>
+      </w:r>
+      <w:proofErr w:type="spellEnd"/>
+      <w:r>
+        <w:rPr>
+          <w:lang w:val="pt-BR"/>
+        </w:rPr>
+        <w:t xml:space="preserve"> pro mobile segue a mesma lógica)</w:t>
+      </w:r>
+    </w:p>
+    <w:p>
+      <w:pPr>
+        <w:rPr>
+          <w:color w:val="00B0F0"/>
+          <w:lang w:val="pt-BR"/>
+        </w:rPr>
+      </w:pPr>
+      <w:r>
+        <w:rPr>
+          <w:color w:val="00B0F0"/>
+          <w:lang w:val="pt-BR"/>
+        </w:rPr>
+        <w:t>*</w:t>
+      </w:r>
+      <w:r>
+        <w:rPr>
+          <w:color w:val="00B0F0"/>
+          <w:lang w:val="pt-BR"/>
+        </w:rPr>
+        <w:t>Fazer seta de ordenado pra cima ou pra baixo aparecer</w:t>
+      </w:r>
+      <w:r>
+        <w:rPr>
+          <w:color w:val="00B0F0"/>
+          <w:lang w:val="pt-BR"/>
+        </w:rPr>
+        <w:t xml:space="preserve"> </w:t>
+      </w:r>
+    </w:p>
+    <w:p>
+      <w:pPr>
+        <w:rPr>
+          <w:lang w:val="pt-BR"/>
+        </w:rPr>
+      </w:pPr>
+      <w:r>
+        <w:rPr>
+          <w:lang w:val="pt-BR"/>
+        </w:rPr>
+        <w:t xml:space="preserve">*Converter o </w:t>
+      </w:r>
+      <w:proofErr w:type="spellStart"/>
+      <w:r>
+        <w:rPr>
+          <w:lang w:val="pt-BR"/>
+        </w:rPr>
+        <w:t>tostify</w:t>
+      </w:r>
+      <w:proofErr w:type="spellEnd"/>
+      <w:r>
+        <w:rPr>
+          <w:lang w:val="pt-BR"/>
+        </w:rPr>
+        <w:t xml:space="preserve"> em responsivo</w:t>
+      </w:r>
+    </w:p>
+    <w:p>
+      <w:pPr>
+        <w:rPr>
+          <w:lang w:val="pt-BR"/>
+        </w:rPr>
+      </w:pPr>
+      <w:r>
+        <w:rPr>
+          <w:lang w:val="pt-BR"/>
+        </w:rPr>
+        <w:t xml:space="preserve">*Converter mobile em </w:t>
+      </w:r>
+      <w:proofErr w:type="spellStart"/>
+      <w:r>
+        <w:rPr>
+          <w:lang w:val="pt-BR"/>
+        </w:rPr>
+        <w:t>draggable</w:t>
+      </w:r>
+      <w:proofErr w:type="spellEnd"/>
     </w:p>
     <w:p>
       <w:pPr>
@@ -265,21 +559,117 @@
           <w:color w:val="C45911" w:themeColor="accent2" w:themeShade="BF"/>
           <w:lang w:val="pt-BR"/>
         </w:rPr>
-        <w:t xml:space="preserve">*Decidir entre realizar o post e o fetch a cada ação ou se crio uma state que será atualizada a cada ação, isso possibilitaria que somente o post seja realizado e o fetch ocorreria somente no load. </w:t>
-      </w:r>
-      <w:r>
-        <w:rPr>
-          <w:color w:val="C45911" w:themeColor="accent2" w:themeShade="BF"/>
-          <w:lang w:val="pt-BR"/>
-        </w:rPr>
-        <w:t>Dessa maneira eu teria a garantia da lista ser atualizada a cada ação sem a necessidade de se realizar uma request.</w:t>
-      </w:r>
-      <w:r>
-        <w:rPr>
-          <w:color w:val="C45911" w:themeColor="accent2" w:themeShade="BF"/>
-          <w:lang w:val="pt-BR"/>
-        </w:rPr>
-        <w:t xml:space="preserve"> Para garantir que os valores coincidam basta apenas eu enviar os mesmos valores tanto para a state quanto para o BD.</w:t>
+        <w:t xml:space="preserve">*Decidir entre realizar o post e o </w:t>
+      </w:r>
+      <w:proofErr w:type="spellStart"/>
+      <w:r>
+        <w:rPr>
+          <w:color w:val="C45911" w:themeColor="accent2" w:themeShade="BF"/>
+          <w:lang w:val="pt-BR"/>
+        </w:rPr>
+        <w:t>fetch</w:t>
+      </w:r>
+      <w:proofErr w:type="spellEnd"/>
+      <w:r>
+        <w:rPr>
+          <w:color w:val="C45911" w:themeColor="accent2" w:themeShade="BF"/>
+          <w:lang w:val="pt-BR"/>
+        </w:rPr>
+        <w:t xml:space="preserve"> a cada ação ou se crio uma </w:t>
+      </w:r>
+      <w:proofErr w:type="spellStart"/>
+      <w:r>
+        <w:rPr>
+          <w:color w:val="C45911" w:themeColor="accent2" w:themeShade="BF"/>
+          <w:lang w:val="pt-BR"/>
+        </w:rPr>
+        <w:t>state</w:t>
+      </w:r>
+      <w:proofErr w:type="spellEnd"/>
+      <w:r>
+        <w:rPr>
+          <w:color w:val="C45911" w:themeColor="accent2" w:themeShade="BF"/>
+          <w:lang w:val="pt-BR"/>
+        </w:rPr>
+        <w:t xml:space="preserve"> que será atualizada a cada ação, isso possibilitaria que somente o post seja realizado e o </w:t>
+      </w:r>
+      <w:proofErr w:type="spellStart"/>
+      <w:r>
+        <w:rPr>
+          <w:color w:val="C45911" w:themeColor="accent2" w:themeShade="BF"/>
+          <w:lang w:val="pt-BR"/>
+        </w:rPr>
+        <w:t>fetch</w:t>
+      </w:r>
+      <w:proofErr w:type="spellEnd"/>
+      <w:r>
+        <w:rPr>
+          <w:color w:val="C45911" w:themeColor="accent2" w:themeShade="BF"/>
+          <w:lang w:val="pt-BR"/>
+        </w:rPr>
+        <w:t xml:space="preserve"> ocorreria somente no </w:t>
+      </w:r>
+      <w:proofErr w:type="spellStart"/>
+      <w:r>
+        <w:rPr>
+          <w:color w:val="C45911" w:themeColor="accent2" w:themeShade="BF"/>
+          <w:lang w:val="pt-BR"/>
+        </w:rPr>
+        <w:t>load</w:t>
+      </w:r>
+      <w:proofErr w:type="spellEnd"/>
+      <w:r>
+        <w:rPr>
+          <w:color w:val="C45911" w:themeColor="accent2" w:themeShade="BF"/>
+          <w:lang w:val="pt-BR"/>
+        </w:rPr>
+        <w:t xml:space="preserve">. </w:t>
+      </w:r>
+      <w:r>
+        <w:rPr>
+          <w:color w:val="C45911" w:themeColor="accent2" w:themeShade="BF"/>
+          <w:lang w:val="pt-BR"/>
+        </w:rPr>
+        <w:t xml:space="preserve">Dessa maneira eu teria a garantia da lista ser atualizada a cada ação sem a necessidade de se realizar uma </w:t>
+      </w:r>
+      <w:proofErr w:type="spellStart"/>
+      <w:r>
+        <w:rPr>
+          <w:color w:val="C45911" w:themeColor="accent2" w:themeShade="BF"/>
+          <w:lang w:val="pt-BR"/>
+        </w:rPr>
+        <w:t>request</w:t>
+      </w:r>
+      <w:proofErr w:type="spellEnd"/>
+      <w:r>
+        <w:rPr>
+          <w:color w:val="C45911" w:themeColor="accent2" w:themeShade="BF"/>
+          <w:lang w:val="pt-BR"/>
+        </w:rPr>
+        <w:t>.</w:t>
+      </w:r>
+      <w:r>
+        <w:rPr>
+          <w:color w:val="C45911" w:themeColor="accent2" w:themeShade="BF"/>
+          <w:lang w:val="pt-BR"/>
+        </w:rPr>
+        <w:t xml:space="preserve"> Para garantir que os valores coincidam basta apenas eu enviar os mesmos valores tanto para a </w:t>
+      </w:r>
+      <w:proofErr w:type="spellStart"/>
+      <w:r>
+        <w:rPr>
+          <w:color w:val="C45911" w:themeColor="accent2" w:themeShade="BF"/>
+          <w:lang w:val="pt-BR"/>
+        </w:rPr>
+        <w:t>state</w:t>
+      </w:r>
+      <w:proofErr w:type="spellEnd"/>
+      <w:r>
+        <w:rPr>
+          <w:color w:val="C45911" w:themeColor="accent2" w:themeShade="BF"/>
+          <w:lang w:val="pt-BR"/>
+        </w:rPr>
+        <w:t xml:space="preserve"> quanto para o BD.</w:t>
       </w:r>
       <w:r>
         <w:rPr>
@@ -302,37 +692,95 @@
           <w:lang w:val="pt-BR"/>
         </w:rPr>
         <w:tab/>
-        <w:t>=&gt; A ideia era realmente salvar os valores no redux, mas não consegui atualizar o componente de output, por isso cedi para a opção de realizar o post e chamar o método responsável pelo fetch logo em seguida.</w:t>
-      </w:r>
-    </w:p>
-    <w:p>
-      <w:pPr>
-        <w:rPr>
-          <w:color w:val="00B0F0"/>
-          <w:lang w:val="pt-BR"/>
-        </w:rPr>
-      </w:pPr>
-      <w:r>
-        <w:rPr>
-          <w:color w:val="00B0F0"/>
-          <w:lang w:val="pt-BR"/>
-        </w:rPr>
-        <w:t>*Criar mensagens de erro nos inputs do form</w:t>
-      </w:r>
-    </w:p>
-    <w:p>
-      <w:pPr>
-        <w:rPr>
-          <w:color w:val="00B0F0"/>
-          <w:lang w:val="pt-BR"/>
-        </w:rPr>
-      </w:pPr>
-      <w:r>
-        <w:rPr>
-          <w:color w:val="00B0F0"/>
-          <w:lang w:val="pt-BR"/>
-        </w:rPr>
-        <w:t>*Desabilitar botão até que o form seja válido</w:t>
+        <w:t xml:space="preserve">=&gt; A ideia era realmente salvar os valores no </w:t>
+      </w:r>
+      <w:proofErr w:type="spellStart"/>
+      <w:r>
+        <w:rPr>
+          <w:color w:val="C45911" w:themeColor="accent2" w:themeShade="BF"/>
+          <w:lang w:val="pt-BR"/>
+        </w:rPr>
+        <w:t>redux</w:t>
+      </w:r>
+      <w:proofErr w:type="spellEnd"/>
+      <w:r>
+        <w:rPr>
+          <w:color w:val="C45911" w:themeColor="accent2" w:themeShade="BF"/>
+          <w:lang w:val="pt-BR"/>
+        </w:rPr>
+        <w:t xml:space="preserve">, mas não consegui atualizar o componente de output, por isso cedi para a opção de realizar o post e chamar o método responsável pelo </w:t>
+      </w:r>
+      <w:proofErr w:type="spellStart"/>
+      <w:r>
+        <w:rPr>
+          <w:color w:val="C45911" w:themeColor="accent2" w:themeShade="BF"/>
+          <w:lang w:val="pt-BR"/>
+        </w:rPr>
+        <w:t>fetch</w:t>
+      </w:r>
+      <w:proofErr w:type="spellEnd"/>
+      <w:r>
+        <w:rPr>
+          <w:color w:val="C45911" w:themeColor="accent2" w:themeShade="BF"/>
+          <w:lang w:val="pt-BR"/>
+        </w:rPr>
+        <w:t xml:space="preserve"> logo em seguida.</w:t>
+      </w:r>
+    </w:p>
+    <w:p>
+      <w:pPr>
+        <w:rPr>
+          <w:color w:val="00B0F0"/>
+          <w:lang w:val="pt-BR"/>
+        </w:rPr>
+      </w:pPr>
+      <w:r>
+        <w:rPr>
+          <w:color w:val="00B0F0"/>
+          <w:lang w:val="pt-BR"/>
+        </w:rPr>
+        <w:t xml:space="preserve">*Criar mensagens de erro nos inputs do </w:t>
+      </w:r>
+      <w:proofErr w:type="spellStart"/>
+      <w:r>
+        <w:rPr>
+          <w:color w:val="00B0F0"/>
+          <w:lang w:val="pt-BR"/>
+        </w:rPr>
+        <w:t>form</w:t>
+      </w:r>
+      <w:proofErr w:type="spellEnd"/>
+    </w:p>
+    <w:p>
+      <w:pPr>
+        <w:rPr>
+          <w:color w:val="00B0F0"/>
+          <w:lang w:val="pt-BR"/>
+        </w:rPr>
+      </w:pPr>
+      <w:r>
+        <w:rPr>
+          <w:color w:val="00B0F0"/>
+          <w:lang w:val="pt-BR"/>
+        </w:rPr>
+        <w:lastRenderedPageBreak/>
+        <w:t xml:space="preserve">*Desabilitar botão até que o </w:t>
+      </w:r>
+      <w:proofErr w:type="spellStart"/>
+      <w:r>
+        <w:rPr>
+          <w:color w:val="00B0F0"/>
+          <w:lang w:val="pt-BR"/>
+        </w:rPr>
+        <w:t>form</w:t>
+      </w:r>
+      <w:proofErr w:type="spellEnd"/>
+      <w:r>
+        <w:rPr>
+          <w:color w:val="00B0F0"/>
+          <w:lang w:val="pt-BR"/>
+        </w:rPr>
+        <w:t xml:space="preserve"> seja válido</w:t>
       </w:r>
     </w:p>
     <w:p>
@@ -375,7 +823,6 @@
           <w:szCs w:val="40"/>
           <w:lang w:val="pt-BR"/>
         </w:rPr>
-        <w:lastRenderedPageBreak/>
         <w:t>BUGS:</w:t>
       </w:r>
     </w:p>
@@ -398,12 +845,36 @@
           <w:color w:val="00B0F0"/>
           <w:lang w:val="pt-BR"/>
         </w:rPr>
-        <w:t>Primeiro ID sendo gerado como null quando a lista está vazia</w:t>
-      </w:r>
-    </w:p>
-    <w:p>
-      <w:r>
-        <w:t>*checar unexpected use of c</w:t>
+        <w:t xml:space="preserve">Primeiro ID sendo gerado como </w:t>
+      </w:r>
+      <w:proofErr w:type="spellStart"/>
+      <w:r>
+        <w:rPr>
+          <w:color w:val="00B0F0"/>
+          <w:lang w:val="pt-BR"/>
+        </w:rPr>
+        <w:t>null</w:t>
+      </w:r>
+      <w:proofErr w:type="spellEnd"/>
+      <w:r>
+        <w:rPr>
+          <w:color w:val="00B0F0"/>
+          <w:lang w:val="pt-BR"/>
+        </w:rPr>
+        <w:t xml:space="preserve"> quando a lista está vazia</w:t>
+      </w:r>
+    </w:p>
+    <w:p>
+      <w:r>
+        <w:t>*</w:t>
+      </w:r>
+      <w:proofErr w:type="spellStart"/>
+      <w:r>
+        <w:t>checar</w:t>
+      </w:r>
+      <w:proofErr w:type="spellEnd"/>
+      <w:r>
+        <w:t xml:space="preserve"> unexpected use of c</w:t>
       </w:r>
       <w:r>
         <w:t>omma operator no reduce</w:t>
@@ -428,23 +899,96 @@
           <w:color w:val="00B0F0"/>
           <w:lang w:val="pt-BR"/>
         </w:rPr>
-        <w:t>No momento a lista está sendo renderizada a cada alteração e ao chamar ‘onInit’ ela acaba sendo reordenada no momento em que a quantidade é alterada, isso pode causar confusão no usuário, já que o produto que está sendo tratado pode mudar de posição no momento da mudança de quantidade.</w:t>
-      </w:r>
-    </w:p>
-    <w:p>
-      <w:pPr>
-        <w:rPr>
-          <w:color w:val="00B0F0"/>
-          <w:lang w:val="pt-BR"/>
-        </w:rPr>
-      </w:pPr>
-      <w:r>
-        <w:rPr>
-          <w:color w:val="00B0F0"/>
-          <w:lang w:val="pt-BR"/>
-        </w:rPr>
-        <w:t>*Posicionamento do drag and drop um pouquinho fora na área permitida para drop</w:t>
-      </w:r>
+        <w:t>No momento a lista está sendo renderizada a cada alteração e ao chamar ‘</w:t>
+      </w:r>
+      <w:proofErr w:type="spellStart"/>
+      <w:r>
+        <w:rPr>
+          <w:color w:val="00B0F0"/>
+          <w:lang w:val="pt-BR"/>
+        </w:rPr>
+        <w:t>onInit</w:t>
+      </w:r>
+      <w:proofErr w:type="spellEnd"/>
+      <w:r>
+        <w:rPr>
+          <w:color w:val="00B0F0"/>
+          <w:lang w:val="pt-BR"/>
+        </w:rPr>
+        <w:t>’ ela acaba sendo reordenada no momento em que a quantidade é alterada, isso pode causar confusão no usuário, já que o produto que está sendo tratado pode mudar de posição no momento da mudança de quantidade.</w:t>
+      </w:r>
+    </w:p>
+    <w:p>
+      <w:pPr>
+        <w:rPr>
+          <w:color w:val="00B0F0"/>
+          <w:lang w:val="pt-BR"/>
+        </w:rPr>
+      </w:pPr>
+      <w:r>
+        <w:rPr>
+          <w:color w:val="00B0F0"/>
+          <w:lang w:val="pt-BR"/>
+        </w:rPr>
+        <w:t xml:space="preserve">*Posicionamento do </w:t>
+      </w:r>
+      <w:proofErr w:type="spellStart"/>
+      <w:r>
+        <w:rPr>
+          <w:color w:val="00B0F0"/>
+          <w:lang w:val="pt-BR"/>
+        </w:rPr>
+        <w:t>drag</w:t>
+      </w:r>
+      <w:proofErr w:type="spellEnd"/>
+      <w:r>
+        <w:rPr>
+          <w:color w:val="00B0F0"/>
+          <w:lang w:val="pt-BR"/>
+        </w:rPr>
+        <w:t xml:space="preserve"> </w:t>
+      </w:r>
+      <w:proofErr w:type="spellStart"/>
+      <w:r>
+        <w:rPr>
+          <w:color w:val="00B0F0"/>
+          <w:lang w:val="pt-BR"/>
+        </w:rPr>
+        <w:t>and</w:t>
+      </w:r>
+      <w:proofErr w:type="spellEnd"/>
+      <w:r>
+        <w:rPr>
+          <w:color w:val="00B0F0"/>
+          <w:lang w:val="pt-BR"/>
+        </w:rPr>
+        <w:t xml:space="preserve"> </w:t>
+      </w:r>
+      <w:proofErr w:type="spellStart"/>
+      <w:r>
+        <w:rPr>
+          <w:color w:val="00B0F0"/>
+          <w:lang w:val="pt-BR"/>
+        </w:rPr>
+        <w:t>drop</w:t>
+      </w:r>
+      <w:proofErr w:type="spellEnd"/>
+      <w:r>
+        <w:rPr>
+          <w:color w:val="00B0F0"/>
+          <w:lang w:val="pt-BR"/>
+        </w:rPr>
+        <w:t xml:space="preserve"> um pouquinho fora na área permitida para </w:t>
+      </w:r>
+      <w:proofErr w:type="spellStart"/>
+      <w:r>
+        <w:rPr>
+          <w:color w:val="00B0F0"/>
+          <w:lang w:val="pt-BR"/>
+        </w:rPr>
+        <w:t>drop</w:t>
+      </w:r>
+      <w:proofErr w:type="spellEnd"/>
       <w:r>
         <w:rPr>
           <w:color w:val="00B0F0"/>
@@ -465,45 +1009,152 @@
           <w:color w:val="7030A0"/>
           <w:lang w:val="pt-BR"/>
         </w:rPr>
-        <w:t>*Remover drag nos pontos onde há outros eventos (remover item e aumentar quantidade)</w:t>
-      </w:r>
+        <w:t xml:space="preserve">*Remover </w:t>
+      </w:r>
+      <w:proofErr w:type="spellStart"/>
       <w:r>
         <w:rPr>
           <w:color w:val="7030A0"/>
           <w:lang w:val="pt-BR"/>
         </w:rPr>
-        <w:t xml:space="preserve"> – Talvez criar um botão para realizar o drag</w:t>
-      </w:r>
-    </w:p>
-    <w:p>
-      <w:pPr>
-        <w:rPr>
-          <w:color w:val="00B0F0"/>
-          <w:lang w:val="pt-BR"/>
-        </w:rPr>
-      </w:pPr>
-      <w:r>
-        <w:rPr>
-          <w:color w:val="00B0F0"/>
-          <w:lang w:val="pt-BR"/>
-        </w:rPr>
-        <w:t>*Erro retornado quando orderList é null no reducer</w:t>
-      </w:r>
-    </w:p>
-    <w:p>
-      <w:pPr>
-        <w:rPr>
-          <w:color w:val="00B0F0"/>
-          <w:lang w:val="pt-BR"/>
-        </w:rPr>
-      </w:pPr>
-      <w:r>
-        <w:rPr>
-          <w:color w:val="00B0F0"/>
-          <w:lang w:val="pt-BR"/>
-        </w:rPr>
-        <w:t>*BackgroundColor aparecendo em qualquer click, fazer com que apareça somente quando for acontecer o drag ou simplesmente fazer com que suma caso não ocorra o drag</w:t>
-      </w:r>
+        <w:t>drag</w:t>
+      </w:r>
+      <w:proofErr w:type="spellEnd"/>
+      <w:r>
+        <w:rPr>
+          <w:color w:val="7030A0"/>
+          <w:lang w:val="pt-BR"/>
+        </w:rPr>
+        <w:t xml:space="preserve"> nos pontos onde há outros eventos (remover item e aumentar quantidade)</w:t>
+      </w:r>
+      <w:r>
+        <w:rPr>
+          <w:color w:val="7030A0"/>
+          <w:lang w:val="pt-BR"/>
+        </w:rPr>
+        <w:t xml:space="preserve"> – Talvez criar um botão para realizar o </w:t>
+      </w:r>
+      <w:proofErr w:type="spellStart"/>
+      <w:r>
+        <w:rPr>
+          <w:color w:val="7030A0"/>
+          <w:lang w:val="pt-BR"/>
+        </w:rPr>
+        <w:t>drag</w:t>
+      </w:r>
+      <w:proofErr w:type="spellEnd"/>
+    </w:p>
+    <w:p>
+      <w:pPr>
+        <w:rPr>
+          <w:color w:val="00B0F0"/>
+          <w:lang w:val="pt-BR"/>
+        </w:rPr>
+      </w:pPr>
+      <w:r>
+        <w:rPr>
+          <w:color w:val="00B0F0"/>
+          <w:lang w:val="pt-BR"/>
+        </w:rPr>
+        <w:t xml:space="preserve">*Erro retornado quando </w:t>
+      </w:r>
+      <w:proofErr w:type="spellStart"/>
+      <w:r>
+        <w:rPr>
+          <w:color w:val="00B0F0"/>
+          <w:lang w:val="pt-BR"/>
+        </w:rPr>
+        <w:t>orderList</w:t>
+      </w:r>
+      <w:proofErr w:type="spellEnd"/>
+      <w:r>
+        <w:rPr>
+          <w:color w:val="00B0F0"/>
+          <w:lang w:val="pt-BR"/>
+        </w:rPr>
+        <w:t xml:space="preserve"> é </w:t>
+      </w:r>
+      <w:proofErr w:type="spellStart"/>
+      <w:r>
+        <w:rPr>
+          <w:color w:val="00B0F0"/>
+          <w:lang w:val="pt-BR"/>
+        </w:rPr>
+        <w:t>null</w:t>
+      </w:r>
+      <w:proofErr w:type="spellEnd"/>
+      <w:r>
+        <w:rPr>
+          <w:color w:val="00B0F0"/>
+          <w:lang w:val="pt-BR"/>
+        </w:rPr>
+        <w:t xml:space="preserve"> no </w:t>
+      </w:r>
+      <w:proofErr w:type="spellStart"/>
+      <w:r>
+        <w:rPr>
+          <w:color w:val="00B0F0"/>
+          <w:lang w:val="pt-BR"/>
+        </w:rPr>
+        <w:t>reducer</w:t>
+      </w:r>
+      <w:proofErr w:type="spellEnd"/>
+    </w:p>
+    <w:p>
+      <w:pPr>
+        <w:rPr>
+          <w:color w:val="00B0F0"/>
+          <w:lang w:val="pt-BR"/>
+        </w:rPr>
+      </w:pPr>
+      <w:r>
+        <w:rPr>
+          <w:color w:val="00B0F0"/>
+          <w:lang w:val="pt-BR"/>
+        </w:rPr>
+        <w:t>*</w:t>
+      </w:r>
+      <w:proofErr w:type="spellStart"/>
+      <w:r>
+        <w:rPr>
+          <w:color w:val="00B0F0"/>
+          <w:lang w:val="pt-BR"/>
+        </w:rPr>
+        <w:t>BackgroundColor</w:t>
+      </w:r>
+      <w:proofErr w:type="spellEnd"/>
+      <w:r>
+        <w:rPr>
+          <w:color w:val="00B0F0"/>
+          <w:lang w:val="pt-BR"/>
+        </w:rPr>
+        <w:t xml:space="preserve"> aparecendo em qualquer click, fazer com que apareça somente quando for acontecer o </w:t>
+      </w:r>
+      <w:proofErr w:type="spellStart"/>
+      <w:r>
+        <w:rPr>
+          <w:color w:val="00B0F0"/>
+          <w:lang w:val="pt-BR"/>
+        </w:rPr>
+        <w:t>drag</w:t>
+      </w:r>
+      <w:proofErr w:type="spellEnd"/>
+      <w:r>
+        <w:rPr>
+          <w:color w:val="00B0F0"/>
+          <w:lang w:val="pt-BR"/>
+        </w:rPr>
+        <w:t xml:space="preserve"> ou simplesmente fazer com que suma caso não ocorra o </w:t>
+      </w:r>
+      <w:proofErr w:type="spellStart"/>
+      <w:r>
+        <w:rPr>
+          <w:color w:val="00B0F0"/>
+          <w:lang w:val="pt-BR"/>
+        </w:rPr>
+        <w:t>drag</w:t>
+      </w:r>
+      <w:proofErr w:type="spellEnd"/>
     </w:p>
     <w:p>
       <w:pPr>

</xml_diff>

<commit_message>
Alteração do nome de ProductComponentMbile para ProductsList e de ProductComponent para ProductsComponent; Passagem do que era o ProductComponent para child do atual ProductsComponent e alteração de seu nome para ProductsList - Agora ProductsListMobile e ProductsList são children de ProductsComponentsm anteriormente eram children de FormOutputConfig
</commit_message>
<xml_diff>
--- a/tarefas.docx
+++ b/tarefas.docx
@@ -383,11 +383,13 @@
     <w:p>
       <w:pPr>
         <w:rPr>
-          <w:lang w:val="pt-BR"/>
-        </w:rPr>
-      </w:pPr>
-      <w:r>
-        <w:rPr>
+          <w:color w:val="00B0F0"/>
+          <w:lang w:val="pt-BR"/>
+        </w:rPr>
+      </w:pPr>
+      <w:r>
+        <w:rPr>
+          <w:color w:val="00B0F0"/>
           <w:lang w:val="pt-BR"/>
         </w:rPr>
         <w:t xml:space="preserve">*Converter </w:t>
@@ -395,6 +397,7 @@
       <w:proofErr w:type="spellStart"/>
       <w:r>
         <w:rPr>
+          <w:color w:val="00B0F0"/>
           <w:lang w:val="pt-BR"/>
         </w:rPr>
         <w:t>products</w:t>
@@ -402,19 +405,15 @@
       <w:proofErr w:type="spellEnd"/>
       <w:r>
         <w:rPr>
-          <w:lang w:val="pt-BR"/>
-        </w:rPr>
-        <w:t xml:space="preserve"> mobile e normal</w:t>
-      </w:r>
-      <w:r>
-        <w:rPr>
-          <w:lang w:val="pt-BR"/>
-        </w:rPr>
-        <w:t xml:space="preserve"> em um só e fazer a divisão dentro de </w:t>
-      </w:r>
-      <w:proofErr w:type="spellStart"/>
-      <w:r>
-        <w:rPr>
+          <w:color w:val="00B0F0"/>
+          <w:lang w:val="pt-BR"/>
+        </w:rPr>
+        <w:t xml:space="preserve"> mobile e normal em um só e fazer a divisão dentro de </w:t>
+      </w:r>
+      <w:proofErr w:type="spellStart"/>
+      <w:r>
+        <w:rPr>
+          <w:color w:val="00B0F0"/>
           <w:lang w:val="pt-BR"/>
         </w:rPr>
         <w:t>productsComponent</w:t>
@@ -422,6 +421,7 @@
       <w:proofErr w:type="spellEnd"/>
       <w:r>
         <w:rPr>
+          <w:color w:val="00B0F0"/>
           <w:lang w:val="pt-BR"/>
         </w:rPr>
         <w:t xml:space="preserve"> (Faltando passar o componente </w:t>
@@ -429,6 +429,7 @@
       <w:proofErr w:type="spellStart"/>
       <w:r>
         <w:rPr>
+          <w:color w:val="00B0F0"/>
           <w:lang w:val="pt-BR"/>
         </w:rPr>
         <w:t>pc</w:t>
@@ -436,6 +437,7 @@
       <w:proofErr w:type="spellEnd"/>
       <w:r>
         <w:rPr>
+          <w:color w:val="00B0F0"/>
           <w:lang w:val="pt-BR"/>
         </w:rPr>
         <w:t xml:space="preserve"> para um subcomponente. Por ora eu não mexi, pois não sei se o </w:t>
@@ -443,6 +445,7 @@
       <w:proofErr w:type="spellStart"/>
       <w:r>
         <w:rPr>
+          <w:color w:val="00B0F0"/>
           <w:lang w:val="pt-BR"/>
         </w:rPr>
         <w:t>draggable</w:t>
@@ -450,6 +453,7 @@
       <w:proofErr w:type="spellEnd"/>
       <w:r>
         <w:rPr>
+          <w:color w:val="00B0F0"/>
           <w:lang w:val="pt-BR"/>
         </w:rPr>
         <w:t xml:space="preserve"> pro mobile segue a mesma lógica)</w:t>
@@ -487,11 +491,13 @@
     <w:p>
       <w:pPr>
         <w:rPr>
-          <w:lang w:val="pt-BR"/>
-        </w:rPr>
-      </w:pPr>
-      <w:r>
-        <w:rPr>
+          <w:color w:val="7030A0"/>
+          <w:lang w:val="pt-BR"/>
+        </w:rPr>
+      </w:pPr>
+      <w:r>
+        <w:rPr>
+          <w:color w:val="7030A0"/>
           <w:lang w:val="pt-BR"/>
         </w:rPr>
         <w:t xml:space="preserve">*Converter o </w:t>
@@ -499,6 +505,7 @@
       <w:proofErr w:type="spellStart"/>
       <w:r>
         <w:rPr>
+          <w:color w:val="7030A0"/>
           <w:lang w:val="pt-BR"/>
         </w:rPr>
         <w:t>tostify</w:t>
@@ -506,6 +513,7 @@
       <w:proofErr w:type="spellEnd"/>
       <w:r>
         <w:rPr>
+          <w:color w:val="7030A0"/>
           <w:lang w:val="pt-BR"/>
         </w:rPr>
         <w:t xml:space="preserve"> em responsivo</w:t>

</xml_diff>

<commit_message>
Responsividade: mobile < 360px (alterei os valores e inseri o grid, mas não criei outra media query, o que foi inserido aqui também serve para dispositivos maiores
</commit_message>
<xml_diff>
--- a/tarefas.docx
+++ b/tarefas.docx
@@ -328,11 +328,13 @@
     <w:p>
       <w:pPr>
         <w:rPr>
-          <w:lang w:val="pt-BR"/>
-        </w:rPr>
-      </w:pPr>
-      <w:r>
-        <w:rPr>
+          <w:color w:val="00B0F0"/>
+          <w:lang w:val="pt-BR"/>
+        </w:rPr>
+      </w:pPr>
+      <w:r>
+        <w:rPr>
+          <w:color w:val="00B0F0"/>
           <w:lang w:val="pt-BR"/>
         </w:rPr>
         <w:t xml:space="preserve">*Verificar se as </w:t>
@@ -340,6 +342,7 @@
       <w:proofErr w:type="spellStart"/>
       <w:r>
         <w:rPr>
+          <w:color w:val="00B0F0"/>
           <w:lang w:val="pt-BR"/>
         </w:rPr>
         <w:t>states</w:t>
@@ -347,6 +350,7 @@
       <w:proofErr w:type="spellEnd"/>
       <w:r>
         <w:rPr>
+          <w:color w:val="00B0F0"/>
           <w:lang w:val="pt-BR"/>
         </w:rPr>
         <w:t xml:space="preserve"> do </w:t>
@@ -354,6 +358,7 @@
       <w:proofErr w:type="spellStart"/>
       <w:r>
         <w:rPr>
+          <w:color w:val="00B0F0"/>
           <w:lang w:val="pt-BR"/>
         </w:rPr>
         <w:t>reducer</w:t>
@@ -361,12 +366,14 @@
       <w:proofErr w:type="spellEnd"/>
       <w:r>
         <w:rPr>
+          <w:color w:val="00B0F0"/>
           <w:lang w:val="pt-BR"/>
         </w:rPr>
         <w:t xml:space="preserve"> estão sendo devidamente clonadas antes de serem alteradas</w:t>
       </w:r>
       <w:r>
         <w:rPr>
+          <w:color w:val="00B0F0"/>
           <w:lang w:val="pt-BR"/>
         </w:rPr>
         <w:t xml:space="preserve"> e em outros arquivos </w:t>
@@ -374,6 +381,7 @@
       <w:proofErr w:type="spellStart"/>
       <w:r>
         <w:rPr>
+          <w:color w:val="00B0F0"/>
           <w:lang w:val="pt-BR"/>
         </w:rPr>
         <w:t>tbm</w:t>
@@ -508,7 +516,21 @@
           <w:color w:val="7030A0"/>
           <w:lang w:val="pt-BR"/>
         </w:rPr>
-        <w:t>tostify</w:t>
+        <w:t>to</w:t>
+      </w:r>
+      <w:r>
+        <w:rPr>
+          <w:color w:val="7030A0"/>
+          <w:lang w:val="pt-BR"/>
+        </w:rPr>
+        <w:t>a</w:t>
+      </w:r>
+      <w:r>
+        <w:rPr>
+          <w:color w:val="7030A0"/>
+          <w:lang w:val="pt-BR"/>
+        </w:rPr>
+        <w:t>stify</w:t>
       </w:r>
       <w:proofErr w:type="spellEnd"/>
       <w:r>

</xml_diff>